<commit_message>
complete the question four, five and six, map function is really powerful
</commit_message>
<xml_diff>
--- a/Yu_Guo_hw2.docx
+++ b/Yu_Guo_hw2.docx
@@ -866,7 +866,7 @@
         <w:t xml:space="preserve">#2) Use and show R coding that features a map function to show </w:t>
       </w:r>
       <w:r>
-        <w:t>maximum values for all variables of the USArerests data frame. Which State has the largest number of Assaults according to the USAressts data frame ?</w:t>
+        <w:t>maximum values for all variables of the USArerests data frame. Which State has the largest number of Assaults according to the USAressts data frame?</w:t>
       </w:r>
     </w:p>
     <w:p>
@@ -925,13 +925,7 @@
         <w:rPr>
           <w:rStyle w:val="VerbatimChar"/>
         </w:rPr>
-        <w:t>##     17.4    337.0     91.0     46.</w:t>
-      </w:r>
-      <w:r>
-        <w:rPr>
-          <w:rStyle w:val="VerbatimChar"/>
-        </w:rPr>
-        <w:t>0</w:t>
+        <w:t>##     17.4    337.0     91.0     46.0</w:t>
       </w:r>
     </w:p>
     <w:p>
@@ -1360,61 +1354,3812 @@
     </w:p>
     <w:p>
       <w:pPr>
-        <w:pStyle w:val="SourceCode"/>
-      </w:pPr>
-      <w:r>
-        <w:rPr>
-          <w:rStyle w:val="CommentTok"/>
-        </w:rPr>
-        <w:t>#</w:t>
-      </w:r>
-      <w:r>
-        <w:rPr>
-          <w:rStyle w:val="CommentTok"/>
-        </w:rPr>
-        <w:t>what is the difference</w:t>
+        <w:pStyle w:val="FirstParagraph"/>
+      </w:pPr>
+      <w:r>
+        <w:t>#4) Use and show R code that will indi</w:t>
+      </w:r>
+      <w:r>
+        <w:t>cate how many rows and how many columns the flights data has. Review and revisit your notes from STAT 412/612. Describe a tibble (two or three sentences). Now use and show R code that verifies that flights is a tibble</w:t>
       </w:r>
     </w:p>
     <w:p>
       <w:pPr>
-        <w:pStyle w:val="Compact"/>
-        <w:numPr>
-          <w:ilvl w:val="0"/>
-          <w:numId w:val="3"/>
-        </w:numPr>
-      </w:pPr>
-      <w:r>
-        <w:t>Use and show R code that will indicate how many rows and how many columns the flights data has. Review and revisit your notes from STAT 412/612. Describe a tibble (two or three sentences). Now use and show R code that verifies that flights is a tib</w:t>
-      </w:r>
-      <w:r>
-        <w:t>ble</w:t>
+        <w:pStyle w:val="SourceCode"/>
+      </w:pPr>
+      <w:r>
+        <w:rPr>
+          <w:rStyle w:val="CommentTok"/>
+        </w:rPr>
+        <w:t>#tibbles are data frames, the differen</w:t>
+      </w:r>
+      <w:r>
+        <w:rPr>
+          <w:rStyle w:val="CommentTok"/>
+        </w:rPr>
+        <w:t>ce between them is tibbles are much older than data frames. tibbles are quite different with matrix, list and vector.</w:t>
+      </w:r>
+      <w:r>
+        <w:br/>
+      </w:r>
+      <w:r>
+        <w:br/>
+      </w:r>
+      <w:r>
+        <w:rPr>
+          <w:rStyle w:val="KeywordTok"/>
+        </w:rPr>
+        <w:t>nrow</w:t>
+      </w:r>
+      <w:r>
+        <w:rPr>
+          <w:rStyle w:val="NormalTok"/>
+        </w:rPr>
+        <w:t>(flights)</w:t>
       </w:r>
     </w:p>
     <w:p>
       <w:pPr>
-        <w:pStyle w:val="Compact"/>
-        <w:numPr>
-          <w:ilvl w:val="0"/>
-          <w:numId w:val="3"/>
-        </w:numPr>
-      </w:pPr>
-      <w:r>
-        <w:t>Now Use and show R code (featuring a map function) that will output the type of each column of the flights tibble.</w:t>
+        <w:pStyle w:val="SourceCode"/>
+      </w:pPr>
+      <w:r>
+        <w:rPr>
+          <w:rStyle w:val="VerbatimChar"/>
+        </w:rPr>
+        <w:t>## [1] 336776</w:t>
       </w:r>
     </w:p>
     <w:p>
       <w:pPr>
-        <w:pStyle w:val="Compact"/>
-        <w:numPr>
-          <w:ilvl w:val="0"/>
-          <w:numId w:val="3"/>
-        </w:numPr>
-      </w:pPr>
-      <w:r>
-        <w:t>Use and show R coding that features usage of a map function to find the slope and the intercept of models for the different levels of the</w:t>
-      </w:r>
-      <w:r>
-        <w:t xml:space="preserve"> Species variable of the iris data frame. For each model, Sepal.Width predicts Sepal.Length.</w:t>
+        <w:pStyle w:val="SourceCode"/>
+      </w:pPr>
+      <w:r>
+        <w:rPr>
+          <w:rStyle w:val="KeywordTok"/>
+        </w:rPr>
+        <w:t>ncol</w:t>
+      </w:r>
+      <w:r>
+        <w:rPr>
+          <w:rStyle w:val="NormalTok"/>
+        </w:rPr>
+        <w:t>(flights)</w:t>
+      </w:r>
+    </w:p>
+    <w:p>
+      <w:pPr>
+        <w:pStyle w:val="SourceCode"/>
+      </w:pPr>
+      <w:r>
+        <w:rPr>
+          <w:rStyle w:val="VerbatimChar"/>
+        </w:rPr>
+        <w:t>## [1] 19</w:t>
+      </w:r>
+    </w:p>
+    <w:p>
+      <w:pPr>
+        <w:pStyle w:val="SourceCode"/>
+      </w:pPr>
+      <w:r>
+        <w:rPr>
+          <w:rStyle w:val="KeywordTok"/>
+        </w:rPr>
+        <w:t>class</w:t>
+      </w:r>
+      <w:r>
+        <w:rPr>
+          <w:rStyle w:val="NormalTok"/>
+        </w:rPr>
+        <w:t>(flights)</w:t>
+      </w:r>
+    </w:p>
+    <w:p>
+      <w:pPr>
+        <w:pStyle w:val="SourceCode"/>
+      </w:pPr>
+      <w:r>
+        <w:rPr>
+          <w:rStyle w:val="VerbatimChar"/>
+        </w:rPr>
+        <w:t>## [1] "tbl_df"     "tbl"        "data.frame"</w:t>
+      </w:r>
+    </w:p>
+    <w:p>
+      <w:pPr>
+        <w:pStyle w:val="FirstParagraph"/>
+      </w:pPr>
+      <w:r>
+        <w:t>#5) Now Use and show R c</w:t>
+      </w:r>
+      <w:r>
+        <w:t>ode (featuring a map function) that will output the type of each column of the flights tibble.</w:t>
+      </w:r>
+    </w:p>
+    <w:p>
+      <w:pPr>
+        <w:pStyle w:val="SourceCode"/>
+      </w:pPr>
+      <w:r>
+        <w:rPr>
+          <w:rStyle w:val="NormalTok"/>
+        </w:rPr>
+        <w:t>output &lt;-</w:t>
+      </w:r>
+      <w:r>
+        <w:rPr>
+          <w:rStyle w:val="StringTok"/>
+        </w:rPr>
+        <w:t xml:space="preserve"> </w:t>
+      </w:r>
+      <w:r>
+        <w:rPr>
+          <w:rStyle w:val="KeywordTok"/>
+        </w:rPr>
+        <w:t>vector</w:t>
+      </w:r>
+      <w:r>
+        <w:rPr>
+          <w:rStyle w:val="NormalTok"/>
+        </w:rPr>
+        <w:t>(</w:t>
+      </w:r>
+      <w:r>
+        <w:rPr>
+          <w:rStyle w:val="StringTok"/>
+        </w:rPr>
+        <w:t>"list"</w:t>
+      </w:r>
+      <w:r>
+        <w:rPr>
+          <w:rStyle w:val="NormalTok"/>
+        </w:rPr>
+        <w:t xml:space="preserve">, </w:t>
+      </w:r>
+      <w:r>
+        <w:rPr>
+          <w:rStyle w:val="KeywordTok"/>
+        </w:rPr>
+        <w:t>ncol</w:t>
+      </w:r>
+      <w:r>
+        <w:rPr>
+          <w:rStyle w:val="NormalTok"/>
+        </w:rPr>
+        <w:t>(nycflights13</w:t>
+      </w:r>
+      <w:r>
+        <w:rPr>
+          <w:rStyle w:val="OperatorTok"/>
+        </w:rPr>
+        <w:t>::</w:t>
+      </w:r>
+      <w:r>
+        <w:rPr>
+          <w:rStyle w:val="NormalTok"/>
+        </w:rPr>
+        <w:t>flights))</w:t>
+      </w:r>
+      <w:r>
+        <w:br/>
+      </w:r>
+      <w:r>
+        <w:rPr>
+          <w:rStyle w:val="KeywordTok"/>
+        </w:rPr>
+        <w:t>names</w:t>
+      </w:r>
+      <w:r>
+        <w:rPr>
+          <w:rStyle w:val="NormalTok"/>
+        </w:rPr>
+        <w:t>(output) &lt;-</w:t>
+      </w:r>
+      <w:r>
+        <w:rPr>
+          <w:rStyle w:val="StringTok"/>
+        </w:rPr>
+        <w:t xml:space="preserve"> </w:t>
+      </w:r>
+      <w:r>
+        <w:rPr>
+          <w:rStyle w:val="KeywordTok"/>
+        </w:rPr>
+        <w:t>names</w:t>
+      </w:r>
+      <w:r>
+        <w:rPr>
+          <w:rStyle w:val="NormalTok"/>
+        </w:rPr>
+        <w:t>(nycflights13</w:t>
+      </w:r>
+      <w:r>
+        <w:rPr>
+          <w:rStyle w:val="OperatorTok"/>
+        </w:rPr>
+        <w:t>::</w:t>
+      </w:r>
+      <w:r>
+        <w:rPr>
+          <w:rStyle w:val="NormalTok"/>
+        </w:rPr>
+        <w:t>flights)</w:t>
+      </w:r>
+      <w:r>
+        <w:br/>
+      </w:r>
+      <w:r>
+        <w:rPr>
+          <w:rStyle w:val="ControlFlowTok"/>
+        </w:rPr>
+        <w:t>for</w:t>
+      </w:r>
+      <w:r>
+        <w:rPr>
+          <w:rStyle w:val="NormalTok"/>
+        </w:rPr>
+        <w:t xml:space="preserve"> (i </w:t>
+      </w:r>
+      <w:r>
+        <w:rPr>
+          <w:rStyle w:val="ControlFlowTok"/>
+        </w:rPr>
+        <w:t>in</w:t>
+      </w:r>
+      <w:r>
+        <w:rPr>
+          <w:rStyle w:val="NormalTok"/>
+        </w:rPr>
+        <w:t xml:space="preserve"> </w:t>
+      </w:r>
+      <w:r>
+        <w:rPr>
+          <w:rStyle w:val="KeywordTok"/>
+        </w:rPr>
+        <w:t>names</w:t>
+      </w:r>
+      <w:r>
+        <w:rPr>
+          <w:rStyle w:val="NormalTok"/>
+        </w:rPr>
+        <w:t>(output)) {</w:t>
+      </w:r>
+      <w:r>
+        <w:br/>
+      </w:r>
+      <w:r>
+        <w:rPr>
+          <w:rStyle w:val="NormalTok"/>
+        </w:rPr>
+        <w:t xml:space="preserve">  output[[i]] &lt;-</w:t>
+      </w:r>
+      <w:r>
+        <w:rPr>
+          <w:rStyle w:val="StringTok"/>
+        </w:rPr>
+        <w:t xml:space="preserve"> </w:t>
+      </w:r>
+      <w:r>
+        <w:rPr>
+          <w:rStyle w:val="KeywordTok"/>
+        </w:rPr>
+        <w:t>class</w:t>
+      </w:r>
+      <w:r>
+        <w:rPr>
+          <w:rStyle w:val="NormalTok"/>
+        </w:rPr>
+        <w:t>(nycflights13</w:t>
+      </w:r>
+      <w:r>
+        <w:rPr>
+          <w:rStyle w:val="OperatorTok"/>
+        </w:rPr>
+        <w:t>::</w:t>
+      </w:r>
+      <w:r>
+        <w:rPr>
+          <w:rStyle w:val="NormalTok"/>
+        </w:rPr>
+        <w:t>flights[[i]])</w:t>
+      </w:r>
+      <w:r>
+        <w:br/>
+      </w:r>
+      <w:r>
+        <w:rPr>
+          <w:rStyle w:val="NormalTok"/>
+        </w:rPr>
+        <w:t>}</w:t>
+      </w:r>
+      <w:r>
+        <w:br/>
+      </w:r>
+      <w:r>
+        <w:rPr>
+          <w:rStyle w:val="NormalTok"/>
+        </w:rPr>
+        <w:t>output</w:t>
+      </w:r>
+    </w:p>
+    <w:p>
+      <w:pPr>
+        <w:pStyle w:val="SourceCode"/>
+      </w:pPr>
+      <w:r>
+        <w:rPr>
+          <w:rStyle w:val="VerbatimChar"/>
+        </w:rPr>
+        <w:t>## $year</w:t>
+      </w:r>
+      <w:r>
+        <w:br/>
+      </w:r>
+      <w:r>
+        <w:rPr>
+          <w:rStyle w:val="VerbatimChar"/>
+        </w:rPr>
+        <w:t>## [1] "integer"</w:t>
+      </w:r>
+      <w:r>
+        <w:br/>
+      </w:r>
+      <w:r>
+        <w:rPr>
+          <w:rStyle w:val="VerbatimChar"/>
+        </w:rPr>
+        <w:t xml:space="preserve">## </w:t>
+      </w:r>
+      <w:r>
+        <w:br/>
+      </w:r>
+      <w:r>
+        <w:rPr>
+          <w:rStyle w:val="VerbatimChar"/>
+        </w:rPr>
+        <w:t>## $month</w:t>
+      </w:r>
+      <w:r>
+        <w:br/>
+      </w:r>
+      <w:r>
+        <w:rPr>
+          <w:rStyle w:val="VerbatimChar"/>
+        </w:rPr>
+        <w:t>## [1] "integer"</w:t>
+      </w:r>
+      <w:r>
+        <w:br/>
+      </w:r>
+      <w:r>
+        <w:rPr>
+          <w:rStyle w:val="VerbatimChar"/>
+        </w:rPr>
+        <w:t xml:space="preserve">## </w:t>
+      </w:r>
+      <w:r>
+        <w:br/>
+      </w:r>
+      <w:r>
+        <w:rPr>
+          <w:rStyle w:val="VerbatimChar"/>
+        </w:rPr>
+        <w:t>## $day</w:t>
+      </w:r>
+      <w:r>
+        <w:br/>
+      </w:r>
+      <w:r>
+        <w:rPr>
+          <w:rStyle w:val="VerbatimChar"/>
+        </w:rPr>
+        <w:t>## [1] "integer"</w:t>
+      </w:r>
+      <w:r>
+        <w:br/>
+      </w:r>
+      <w:r>
+        <w:rPr>
+          <w:rStyle w:val="VerbatimChar"/>
+        </w:rPr>
+        <w:t xml:space="preserve">## </w:t>
+      </w:r>
+      <w:r>
+        <w:br/>
+      </w:r>
+      <w:r>
+        <w:rPr>
+          <w:rStyle w:val="VerbatimChar"/>
+        </w:rPr>
+        <w:t>## $dep_time</w:t>
+      </w:r>
+      <w:r>
+        <w:br/>
+      </w:r>
+      <w:r>
+        <w:rPr>
+          <w:rStyle w:val="VerbatimChar"/>
+        </w:rPr>
+        <w:t>## [1] "integer"</w:t>
+      </w:r>
+      <w:r>
+        <w:br/>
+      </w:r>
+      <w:r>
+        <w:rPr>
+          <w:rStyle w:val="VerbatimChar"/>
+        </w:rPr>
+        <w:t xml:space="preserve">## </w:t>
+      </w:r>
+      <w:r>
+        <w:br/>
+      </w:r>
+      <w:r>
+        <w:rPr>
+          <w:rStyle w:val="VerbatimChar"/>
+        </w:rPr>
+        <w:t>## $sched_dep_time</w:t>
+      </w:r>
+      <w:r>
+        <w:br/>
+      </w:r>
+      <w:r>
+        <w:rPr>
+          <w:rStyle w:val="VerbatimChar"/>
+        </w:rPr>
+        <w:t>## [1] "integer"</w:t>
+      </w:r>
+      <w:r>
+        <w:br/>
+      </w:r>
+      <w:r>
+        <w:rPr>
+          <w:rStyle w:val="VerbatimChar"/>
+        </w:rPr>
+        <w:t xml:space="preserve">## </w:t>
+      </w:r>
+      <w:r>
+        <w:br/>
+      </w:r>
+      <w:r>
+        <w:rPr>
+          <w:rStyle w:val="VerbatimChar"/>
+        </w:rPr>
+        <w:t>## $dep_delay</w:t>
+      </w:r>
+      <w:r>
+        <w:br/>
+      </w:r>
+      <w:r>
+        <w:rPr>
+          <w:rStyle w:val="VerbatimChar"/>
+        </w:rPr>
+        <w:t>## [1] "numeric"</w:t>
+      </w:r>
+      <w:r>
+        <w:br/>
+      </w:r>
+      <w:r>
+        <w:rPr>
+          <w:rStyle w:val="VerbatimChar"/>
+        </w:rPr>
+        <w:t xml:space="preserve">## </w:t>
+      </w:r>
+      <w:r>
+        <w:br/>
+      </w:r>
+      <w:r>
+        <w:rPr>
+          <w:rStyle w:val="VerbatimChar"/>
+        </w:rPr>
+        <w:lastRenderedPageBreak/>
+        <w:t>## $arr_time</w:t>
+      </w:r>
+      <w:r>
+        <w:br/>
+      </w:r>
+      <w:r>
+        <w:rPr>
+          <w:rStyle w:val="VerbatimChar"/>
+        </w:rPr>
+        <w:t>## [1]</w:t>
+      </w:r>
+      <w:r>
+        <w:rPr>
+          <w:rStyle w:val="VerbatimChar"/>
+        </w:rPr>
+        <w:t xml:space="preserve"> "integer"</w:t>
+      </w:r>
+      <w:r>
+        <w:br/>
+      </w:r>
+      <w:r>
+        <w:rPr>
+          <w:rStyle w:val="VerbatimChar"/>
+        </w:rPr>
+        <w:t xml:space="preserve">## </w:t>
+      </w:r>
+      <w:r>
+        <w:br/>
+      </w:r>
+      <w:r>
+        <w:rPr>
+          <w:rStyle w:val="VerbatimChar"/>
+        </w:rPr>
+        <w:t>## $sched_arr_time</w:t>
+      </w:r>
+      <w:r>
+        <w:br/>
+      </w:r>
+      <w:r>
+        <w:rPr>
+          <w:rStyle w:val="VerbatimChar"/>
+        </w:rPr>
+        <w:t>## [1] "integer"</w:t>
+      </w:r>
+      <w:r>
+        <w:br/>
+      </w:r>
+      <w:r>
+        <w:rPr>
+          <w:rStyle w:val="VerbatimChar"/>
+        </w:rPr>
+        <w:t xml:space="preserve">## </w:t>
+      </w:r>
+      <w:r>
+        <w:br/>
+      </w:r>
+      <w:r>
+        <w:rPr>
+          <w:rStyle w:val="VerbatimChar"/>
+        </w:rPr>
+        <w:t>## $arr_delay</w:t>
+      </w:r>
+      <w:r>
+        <w:br/>
+      </w:r>
+      <w:r>
+        <w:rPr>
+          <w:rStyle w:val="VerbatimChar"/>
+        </w:rPr>
+        <w:t>## [1] "numeric"</w:t>
+      </w:r>
+      <w:r>
+        <w:br/>
+      </w:r>
+      <w:r>
+        <w:rPr>
+          <w:rStyle w:val="VerbatimChar"/>
+        </w:rPr>
+        <w:t xml:space="preserve">## </w:t>
+      </w:r>
+      <w:r>
+        <w:br/>
+      </w:r>
+      <w:r>
+        <w:rPr>
+          <w:rStyle w:val="VerbatimChar"/>
+        </w:rPr>
+        <w:t>## $carrier</w:t>
+      </w:r>
+      <w:r>
+        <w:br/>
+      </w:r>
+      <w:r>
+        <w:rPr>
+          <w:rStyle w:val="VerbatimChar"/>
+        </w:rPr>
+        <w:t>## [1] "character"</w:t>
+      </w:r>
+      <w:r>
+        <w:br/>
+      </w:r>
+      <w:r>
+        <w:rPr>
+          <w:rStyle w:val="VerbatimChar"/>
+        </w:rPr>
+        <w:t xml:space="preserve">## </w:t>
+      </w:r>
+      <w:r>
+        <w:br/>
+      </w:r>
+      <w:r>
+        <w:rPr>
+          <w:rStyle w:val="VerbatimChar"/>
+        </w:rPr>
+        <w:t>## $flight</w:t>
+      </w:r>
+      <w:r>
+        <w:br/>
+      </w:r>
+      <w:r>
+        <w:rPr>
+          <w:rStyle w:val="VerbatimChar"/>
+        </w:rPr>
+        <w:t>## [1] "integer"</w:t>
+      </w:r>
+      <w:r>
+        <w:br/>
+      </w:r>
+      <w:r>
+        <w:rPr>
+          <w:rStyle w:val="VerbatimChar"/>
+        </w:rPr>
+        <w:t xml:space="preserve">## </w:t>
+      </w:r>
+      <w:r>
+        <w:br/>
+      </w:r>
+      <w:r>
+        <w:rPr>
+          <w:rStyle w:val="VerbatimChar"/>
+        </w:rPr>
+        <w:t>## $tailnum</w:t>
+      </w:r>
+      <w:r>
+        <w:br/>
+      </w:r>
+      <w:r>
+        <w:rPr>
+          <w:rStyle w:val="VerbatimChar"/>
+        </w:rPr>
+        <w:t>## [1] "character"</w:t>
+      </w:r>
+      <w:r>
+        <w:br/>
+      </w:r>
+      <w:r>
+        <w:rPr>
+          <w:rStyle w:val="VerbatimChar"/>
+        </w:rPr>
+        <w:t xml:space="preserve">## </w:t>
+      </w:r>
+      <w:r>
+        <w:br/>
+      </w:r>
+      <w:r>
+        <w:rPr>
+          <w:rStyle w:val="VerbatimChar"/>
+        </w:rPr>
+        <w:t>## $origin</w:t>
+      </w:r>
+      <w:r>
+        <w:br/>
+      </w:r>
+      <w:r>
+        <w:rPr>
+          <w:rStyle w:val="VerbatimChar"/>
+        </w:rPr>
+        <w:t>## [1] "character"</w:t>
+      </w:r>
+      <w:r>
+        <w:br/>
+      </w:r>
+      <w:r>
+        <w:rPr>
+          <w:rStyle w:val="VerbatimChar"/>
+        </w:rPr>
+        <w:t xml:space="preserve">## </w:t>
+      </w:r>
+      <w:r>
+        <w:br/>
+      </w:r>
+      <w:r>
+        <w:rPr>
+          <w:rStyle w:val="VerbatimChar"/>
+        </w:rPr>
+        <w:t>## $dest</w:t>
+      </w:r>
+      <w:r>
+        <w:br/>
+      </w:r>
+      <w:r>
+        <w:rPr>
+          <w:rStyle w:val="VerbatimChar"/>
+        </w:rPr>
+        <w:t>## [1] "character"</w:t>
+      </w:r>
+      <w:r>
+        <w:br/>
+      </w:r>
+      <w:r>
+        <w:rPr>
+          <w:rStyle w:val="VerbatimChar"/>
+        </w:rPr>
+        <w:t xml:space="preserve">## </w:t>
+      </w:r>
+      <w:r>
+        <w:br/>
+      </w:r>
+      <w:r>
+        <w:rPr>
+          <w:rStyle w:val="VerbatimChar"/>
+        </w:rPr>
+        <w:t>## $air_time</w:t>
+      </w:r>
+      <w:r>
+        <w:br/>
+      </w:r>
+      <w:r>
+        <w:rPr>
+          <w:rStyle w:val="VerbatimChar"/>
+        </w:rPr>
+        <w:t>## [1] "numeric"</w:t>
+      </w:r>
+      <w:r>
+        <w:br/>
+      </w:r>
+      <w:r>
+        <w:rPr>
+          <w:rStyle w:val="VerbatimChar"/>
+        </w:rPr>
+        <w:t xml:space="preserve">## </w:t>
+      </w:r>
+      <w:r>
+        <w:br/>
+      </w:r>
+      <w:r>
+        <w:rPr>
+          <w:rStyle w:val="VerbatimChar"/>
+        </w:rPr>
+        <w:t>## $distance</w:t>
+      </w:r>
+      <w:r>
+        <w:br/>
+      </w:r>
+      <w:r>
+        <w:rPr>
+          <w:rStyle w:val="VerbatimChar"/>
+        </w:rPr>
+        <w:t>## [1] "numeric"</w:t>
+      </w:r>
+      <w:r>
+        <w:br/>
+      </w:r>
+      <w:r>
+        <w:rPr>
+          <w:rStyle w:val="VerbatimChar"/>
+        </w:rPr>
+        <w:t xml:space="preserve">## </w:t>
+      </w:r>
+      <w:r>
+        <w:br/>
+      </w:r>
+      <w:r>
+        <w:rPr>
+          <w:rStyle w:val="VerbatimChar"/>
+        </w:rPr>
+        <w:t>## $hour</w:t>
+      </w:r>
+      <w:r>
+        <w:br/>
+      </w:r>
+      <w:r>
+        <w:rPr>
+          <w:rStyle w:val="VerbatimChar"/>
+        </w:rPr>
+        <w:t>## [1] "numeric"</w:t>
+      </w:r>
+      <w:r>
+        <w:br/>
+      </w:r>
+      <w:r>
+        <w:rPr>
+          <w:rStyle w:val="VerbatimChar"/>
+        </w:rPr>
+        <w:t xml:space="preserve">## </w:t>
+      </w:r>
+      <w:r>
+        <w:br/>
+      </w:r>
+      <w:r>
+        <w:rPr>
+          <w:rStyle w:val="VerbatimChar"/>
+        </w:rPr>
+        <w:t>## $minute</w:t>
+      </w:r>
+      <w:r>
+        <w:br/>
+      </w:r>
+      <w:r>
+        <w:rPr>
+          <w:rStyle w:val="VerbatimChar"/>
+        </w:rPr>
+        <w:t>## [1] "numeric"</w:t>
+      </w:r>
+      <w:r>
+        <w:br/>
+      </w:r>
+      <w:r>
+        <w:rPr>
+          <w:rStyle w:val="VerbatimChar"/>
+        </w:rPr>
+        <w:t xml:space="preserve">## </w:t>
+      </w:r>
+      <w:r>
+        <w:br/>
+      </w:r>
+      <w:r>
+        <w:rPr>
+          <w:rStyle w:val="VerbatimChar"/>
+        </w:rPr>
+        <w:t>## $time_hour</w:t>
+      </w:r>
+      <w:r>
+        <w:br/>
+      </w:r>
+      <w:r>
+        <w:rPr>
+          <w:rStyle w:val="VerbatimChar"/>
+        </w:rPr>
+        <w:t>## [1] "POSIXct" "POSIXt"</w:t>
+      </w:r>
+    </w:p>
+    <w:p>
+      <w:pPr>
+        <w:pStyle w:val="FirstParagraph"/>
+      </w:pPr>
+      <w:r>
+        <w:t>#6) Use and show R coding that features usage of a map function</w:t>
+      </w:r>
+      <w:r>
+        <w:t xml:space="preserve"> to find the slope and the intercept of models for the different levels of the Species variable of the iris data frame. For each model, Sepal.Width predicts Sepal.Length.</w:t>
+      </w:r>
+    </w:p>
+    <w:p>
+      <w:pPr>
+        <w:pStyle w:val="SourceCode"/>
+      </w:pPr>
+      <w:r>
+        <w:rPr>
+          <w:rStyle w:val="NormalTok"/>
+        </w:rPr>
+        <w:t>iris</w:t>
+      </w:r>
+    </w:p>
+    <w:p>
+      <w:pPr>
+        <w:pStyle w:val="SourceCode"/>
+      </w:pPr>
+      <w:r>
+        <w:rPr>
+          <w:rStyle w:val="VerbatimChar"/>
+        </w:rPr>
+        <w:t>##     Sepal.Length Sepal.Width Petal.Length Petal.Width    Species</w:t>
+      </w:r>
+      <w:r>
+        <w:br/>
+      </w:r>
+      <w:r>
+        <w:rPr>
+          <w:rStyle w:val="VerbatimChar"/>
+        </w:rPr>
+        <w:t xml:space="preserve">## 1        </w:t>
+      </w:r>
+      <w:r>
+        <w:rPr>
+          <w:rStyle w:val="VerbatimChar"/>
+        </w:rPr>
+        <w:t xml:space="preserve">    5.1         3.5          1.4         0.2     setosa</w:t>
+      </w:r>
+      <w:r>
+        <w:br/>
+      </w:r>
+      <w:r>
+        <w:rPr>
+          <w:rStyle w:val="VerbatimChar"/>
+        </w:rPr>
+        <w:t>## 2            4.9         3.0          1.4         0.2     setosa</w:t>
+      </w:r>
+      <w:r>
+        <w:br/>
+      </w:r>
+      <w:r>
+        <w:rPr>
+          <w:rStyle w:val="VerbatimChar"/>
+        </w:rPr>
+        <w:t>## 3            4.7         3.2          1.3         0.2     setosa</w:t>
+      </w:r>
+      <w:r>
+        <w:br/>
+      </w:r>
+      <w:r>
+        <w:rPr>
+          <w:rStyle w:val="VerbatimChar"/>
+        </w:rPr>
+        <w:t>## 4            4.6         3.1          1.5         0.2     set</w:t>
+      </w:r>
+      <w:r>
+        <w:rPr>
+          <w:rStyle w:val="VerbatimChar"/>
+        </w:rPr>
+        <w:t>osa</w:t>
+      </w:r>
+      <w:r>
+        <w:br/>
+      </w:r>
+      <w:r>
+        <w:rPr>
+          <w:rStyle w:val="VerbatimChar"/>
+        </w:rPr>
+        <w:lastRenderedPageBreak/>
+        <w:t>## 5            5.0         3.6          1.4         0.2     setosa</w:t>
+      </w:r>
+      <w:r>
+        <w:br/>
+      </w:r>
+      <w:r>
+        <w:rPr>
+          <w:rStyle w:val="VerbatimChar"/>
+        </w:rPr>
+        <w:t>## 6            5.4         3.9          1.7         0.4     setosa</w:t>
+      </w:r>
+      <w:r>
+        <w:br/>
+      </w:r>
+      <w:r>
+        <w:rPr>
+          <w:rStyle w:val="VerbatimChar"/>
+        </w:rPr>
+        <w:t>## 7            4.6         3.4          1.4         0.3     setosa</w:t>
+      </w:r>
+      <w:r>
+        <w:br/>
+      </w:r>
+      <w:r>
+        <w:rPr>
+          <w:rStyle w:val="VerbatimChar"/>
+        </w:rPr>
+        <w:t xml:space="preserve">## 8            5.0         3.4          1.5    </w:t>
+      </w:r>
+      <w:r>
+        <w:rPr>
+          <w:rStyle w:val="VerbatimChar"/>
+        </w:rPr>
+        <w:t xml:space="preserve">     0.2     setosa</w:t>
+      </w:r>
+      <w:r>
+        <w:br/>
+      </w:r>
+      <w:r>
+        <w:rPr>
+          <w:rStyle w:val="VerbatimChar"/>
+        </w:rPr>
+        <w:t>## 9            4.4         2.9          1.4         0.2     setosa</w:t>
+      </w:r>
+      <w:r>
+        <w:br/>
+      </w:r>
+      <w:r>
+        <w:rPr>
+          <w:rStyle w:val="VerbatimChar"/>
+        </w:rPr>
+        <w:t>## 10           4.9         3.1          1.5         0.1     setosa</w:t>
+      </w:r>
+      <w:r>
+        <w:br/>
+      </w:r>
+      <w:r>
+        <w:rPr>
+          <w:rStyle w:val="VerbatimChar"/>
+        </w:rPr>
+        <w:t>## 11           5.4         3.7          1.5         0.2     setosa</w:t>
+      </w:r>
+      <w:r>
+        <w:br/>
+      </w:r>
+      <w:r>
+        <w:rPr>
+          <w:rStyle w:val="VerbatimChar"/>
+        </w:rPr>
+        <w:t xml:space="preserve">## 12           4.8         3.4 </w:t>
+      </w:r>
+      <w:r>
+        <w:rPr>
+          <w:rStyle w:val="VerbatimChar"/>
+        </w:rPr>
+        <w:t xml:space="preserve">         1.6         0.2     setosa</w:t>
+      </w:r>
+      <w:r>
+        <w:br/>
+      </w:r>
+      <w:r>
+        <w:rPr>
+          <w:rStyle w:val="VerbatimChar"/>
+        </w:rPr>
+        <w:t>## 13           4.8         3.0          1.4         0.1     setosa</w:t>
+      </w:r>
+      <w:r>
+        <w:br/>
+      </w:r>
+      <w:r>
+        <w:rPr>
+          <w:rStyle w:val="VerbatimChar"/>
+        </w:rPr>
+        <w:t>## 14           4.3         3.0          1.1         0.1     setosa</w:t>
+      </w:r>
+      <w:r>
+        <w:br/>
+      </w:r>
+      <w:r>
+        <w:rPr>
+          <w:rStyle w:val="VerbatimChar"/>
+        </w:rPr>
+        <w:t>## 15           5.8         4.0          1.2         0.2     setosa</w:t>
+      </w:r>
+      <w:r>
+        <w:br/>
+      </w:r>
+      <w:r>
+        <w:rPr>
+          <w:rStyle w:val="VerbatimChar"/>
+        </w:rPr>
+        <w:t xml:space="preserve">## 16           </w:t>
+      </w:r>
+      <w:r>
+        <w:rPr>
+          <w:rStyle w:val="VerbatimChar"/>
+        </w:rPr>
+        <w:t>5.7         4.4          1.5         0.4     setosa</w:t>
+      </w:r>
+      <w:r>
+        <w:br/>
+      </w:r>
+      <w:r>
+        <w:rPr>
+          <w:rStyle w:val="VerbatimChar"/>
+        </w:rPr>
+        <w:t>## 17           5.4         3.9          1.3         0.4     setosa</w:t>
+      </w:r>
+      <w:r>
+        <w:br/>
+      </w:r>
+      <w:r>
+        <w:rPr>
+          <w:rStyle w:val="VerbatimChar"/>
+        </w:rPr>
+        <w:t>## 18           5.1         3.5          1.4         0.3     setosa</w:t>
+      </w:r>
+      <w:r>
+        <w:br/>
+      </w:r>
+      <w:r>
+        <w:rPr>
+          <w:rStyle w:val="VerbatimChar"/>
+        </w:rPr>
+        <w:t>## 19           5.7         3.8          1.7         0.3     setosa</w:t>
+      </w:r>
+      <w:r>
+        <w:br/>
+      </w:r>
+      <w:r>
+        <w:rPr>
+          <w:rStyle w:val="VerbatimChar"/>
+        </w:rPr>
+        <w:t>## 20           5.1         3.8          1.5         0.3     setosa</w:t>
+      </w:r>
+      <w:r>
+        <w:br/>
+      </w:r>
+      <w:r>
+        <w:rPr>
+          <w:rStyle w:val="VerbatimChar"/>
+        </w:rPr>
+        <w:t>## 21           5.4         3.4          1.7         0.2     setosa</w:t>
+      </w:r>
+      <w:r>
+        <w:br/>
+      </w:r>
+      <w:r>
+        <w:rPr>
+          <w:rStyle w:val="VerbatimChar"/>
+        </w:rPr>
+        <w:t>## 22           5.1         3.7          1.5         0.4     setosa</w:t>
+      </w:r>
+      <w:r>
+        <w:br/>
+      </w:r>
+      <w:r>
+        <w:rPr>
+          <w:rStyle w:val="VerbatimChar"/>
+        </w:rPr>
+        <w:t>## 23           4.6         3.6          1.0         0.2     setosa</w:t>
+      </w:r>
+      <w:r>
+        <w:br/>
+      </w:r>
+      <w:r>
+        <w:rPr>
+          <w:rStyle w:val="VerbatimChar"/>
+        </w:rPr>
+        <w:t>## 24           5.1         3.3          1.7         0.5     setosa</w:t>
+      </w:r>
+      <w:r>
+        <w:br/>
+      </w:r>
+      <w:r>
+        <w:rPr>
+          <w:rStyle w:val="VerbatimChar"/>
+        </w:rPr>
+        <w:t xml:space="preserve">## 25           4.8         3.4          1.9        </w:t>
+      </w:r>
+      <w:r>
+        <w:rPr>
+          <w:rStyle w:val="VerbatimChar"/>
+        </w:rPr>
+        <w:t xml:space="preserve"> 0.2     setosa</w:t>
+      </w:r>
+      <w:r>
+        <w:br/>
+      </w:r>
+      <w:r>
+        <w:rPr>
+          <w:rStyle w:val="VerbatimChar"/>
+        </w:rPr>
+        <w:t>## 26           5.0         3.0          1.6         0.2     setosa</w:t>
+      </w:r>
+      <w:r>
+        <w:br/>
+      </w:r>
+      <w:r>
+        <w:rPr>
+          <w:rStyle w:val="VerbatimChar"/>
+        </w:rPr>
+        <w:t>## 27           5.0         3.4          1.6         0.4     setosa</w:t>
+      </w:r>
+      <w:r>
+        <w:br/>
+      </w:r>
+      <w:r>
+        <w:rPr>
+          <w:rStyle w:val="VerbatimChar"/>
+        </w:rPr>
+        <w:t>## 28           5.2         3.5          1.5         0.2     setosa</w:t>
+      </w:r>
+      <w:r>
+        <w:br/>
+      </w:r>
+      <w:r>
+        <w:rPr>
+          <w:rStyle w:val="VerbatimChar"/>
+        </w:rPr>
+        <w:t xml:space="preserve">## 29           5.2         3.4     </w:t>
+      </w:r>
+      <w:r>
+        <w:rPr>
+          <w:rStyle w:val="VerbatimChar"/>
+        </w:rPr>
+        <w:t xml:space="preserve">     1.4         0.2     setosa</w:t>
+      </w:r>
+      <w:r>
+        <w:br/>
+      </w:r>
+      <w:r>
+        <w:rPr>
+          <w:rStyle w:val="VerbatimChar"/>
+        </w:rPr>
+        <w:t>## 30           4.7         3.2          1.6         0.2     setosa</w:t>
+      </w:r>
+      <w:r>
+        <w:br/>
+      </w:r>
+      <w:r>
+        <w:rPr>
+          <w:rStyle w:val="VerbatimChar"/>
+        </w:rPr>
+        <w:t>## 31           4.8         3.1          1.6         0.2     setosa</w:t>
+      </w:r>
+      <w:r>
+        <w:br/>
+      </w:r>
+      <w:r>
+        <w:rPr>
+          <w:rStyle w:val="VerbatimChar"/>
+        </w:rPr>
+        <w:t>## 32           5.4         3.4          1.5         0.4     setosa</w:t>
+      </w:r>
+      <w:r>
+        <w:br/>
+      </w:r>
+      <w:r>
+        <w:rPr>
+          <w:rStyle w:val="VerbatimChar"/>
+        </w:rPr>
+        <w:t xml:space="preserve">## 33           5.2 </w:t>
+      </w:r>
+      <w:r>
+        <w:rPr>
+          <w:rStyle w:val="VerbatimChar"/>
+        </w:rPr>
+        <w:t xml:space="preserve">        4.1          1.5         0.1     setosa</w:t>
+      </w:r>
+      <w:r>
+        <w:br/>
+      </w:r>
+      <w:r>
+        <w:rPr>
+          <w:rStyle w:val="VerbatimChar"/>
+        </w:rPr>
+        <w:t>## 34           5.5         4.2          1.4         0.2     setosa</w:t>
+      </w:r>
+      <w:r>
+        <w:br/>
+      </w:r>
+      <w:r>
+        <w:rPr>
+          <w:rStyle w:val="VerbatimChar"/>
+        </w:rPr>
+        <w:t>## 35           4.9         3.1          1.5         0.2     setosa</w:t>
+      </w:r>
+      <w:r>
+        <w:br/>
+      </w:r>
+      <w:r>
+        <w:rPr>
+          <w:rStyle w:val="VerbatimChar"/>
+        </w:rPr>
+        <w:t>## 36           5.0         3.2          1.2         0.2     setosa</w:t>
+      </w:r>
+      <w:r>
+        <w:br/>
+      </w:r>
+      <w:r>
+        <w:rPr>
+          <w:rStyle w:val="VerbatimChar"/>
+        </w:rPr>
+        <w:t>## 3</w:t>
+      </w:r>
+      <w:r>
+        <w:rPr>
+          <w:rStyle w:val="VerbatimChar"/>
+        </w:rPr>
+        <w:t>7           5.5         3.5          1.3         0.2     setosa</w:t>
+      </w:r>
+      <w:r>
+        <w:br/>
+      </w:r>
+      <w:r>
+        <w:rPr>
+          <w:rStyle w:val="VerbatimChar"/>
+        </w:rPr>
+        <w:t>## 38           4.9         3.6          1.4         0.1     setosa</w:t>
+      </w:r>
+      <w:r>
+        <w:br/>
+      </w:r>
+      <w:r>
+        <w:rPr>
+          <w:rStyle w:val="VerbatimChar"/>
+        </w:rPr>
+        <w:t>## 39           4.4         3.0          1.3         0.2     setosa</w:t>
+      </w:r>
+      <w:r>
+        <w:br/>
+      </w:r>
+      <w:r>
+        <w:rPr>
+          <w:rStyle w:val="VerbatimChar"/>
+        </w:rPr>
+        <w:t>## 40           5.1         3.4          1.5         0.2</w:t>
+      </w:r>
+      <w:r>
+        <w:rPr>
+          <w:rStyle w:val="VerbatimChar"/>
+        </w:rPr>
+        <w:t xml:space="preserve">     setosa</w:t>
+      </w:r>
+      <w:r>
+        <w:br/>
+      </w:r>
+      <w:r>
+        <w:rPr>
+          <w:rStyle w:val="VerbatimChar"/>
+        </w:rPr>
+        <w:t>## 41           5.0         3.5          1.3         0.3     setosa</w:t>
+      </w:r>
+      <w:r>
+        <w:br/>
+      </w:r>
+      <w:r>
+        <w:rPr>
+          <w:rStyle w:val="VerbatimChar"/>
+        </w:rPr>
+        <w:t>## 42           4.5         2.3          1.3         0.3     setosa</w:t>
+      </w:r>
+      <w:r>
+        <w:br/>
+      </w:r>
+      <w:r>
+        <w:rPr>
+          <w:rStyle w:val="VerbatimChar"/>
+        </w:rPr>
+        <w:t>## 43           4.4         3.2          1.3         0.2     setosa</w:t>
+      </w:r>
+      <w:r>
+        <w:br/>
+      </w:r>
+      <w:r>
+        <w:rPr>
+          <w:rStyle w:val="VerbatimChar"/>
+        </w:rPr>
+        <w:t xml:space="preserve">## 44           5.0         3.5         </w:t>
+      </w:r>
+      <w:r>
+        <w:rPr>
+          <w:rStyle w:val="VerbatimChar"/>
+        </w:rPr>
+        <w:t xml:space="preserve"> 1.6         0.6     setosa</w:t>
+      </w:r>
+      <w:r>
+        <w:br/>
+      </w:r>
+      <w:r>
+        <w:rPr>
+          <w:rStyle w:val="VerbatimChar"/>
+        </w:rPr>
+        <w:t>## 45           5.1         3.8          1.9         0.4     setosa</w:t>
+      </w:r>
+      <w:r>
+        <w:br/>
+      </w:r>
+      <w:r>
+        <w:rPr>
+          <w:rStyle w:val="VerbatimChar"/>
+        </w:rPr>
+        <w:t>## 46           4.8         3.0          1.4         0.3     setosa</w:t>
+      </w:r>
+      <w:r>
+        <w:br/>
+      </w:r>
+      <w:r>
+        <w:rPr>
+          <w:rStyle w:val="VerbatimChar"/>
+        </w:rPr>
+        <w:t>## 47           5.1         3.8          1.6         0.2     setosa</w:t>
+      </w:r>
+      <w:r>
+        <w:br/>
+      </w:r>
+      <w:r>
+        <w:rPr>
+          <w:rStyle w:val="VerbatimChar"/>
+        </w:rPr>
+        <w:t xml:space="preserve">## 48           4.6     </w:t>
+      </w:r>
+      <w:r>
+        <w:rPr>
+          <w:rStyle w:val="VerbatimChar"/>
+        </w:rPr>
+        <w:t xml:space="preserve">    3.2          1.4         0.2     setosa</w:t>
+      </w:r>
+      <w:r>
+        <w:br/>
+      </w:r>
+      <w:r>
+        <w:rPr>
+          <w:rStyle w:val="VerbatimChar"/>
+        </w:rPr>
+        <w:t>## 49           5.3         3.7          1.5         0.2     setosa</w:t>
+      </w:r>
+      <w:r>
+        <w:br/>
+      </w:r>
+      <w:r>
+        <w:rPr>
+          <w:rStyle w:val="VerbatimChar"/>
+        </w:rPr>
+        <w:t>## 50           5.0         3.3          1.4         0.2     setosa</w:t>
+      </w:r>
+      <w:r>
+        <w:br/>
+      </w:r>
+      <w:r>
+        <w:rPr>
+          <w:rStyle w:val="VerbatimChar"/>
+        </w:rPr>
+        <w:t>## 51           7.0         3.2          4.7         1.4 versicolor</w:t>
+      </w:r>
+      <w:r>
+        <w:br/>
+      </w:r>
+      <w:r>
+        <w:rPr>
+          <w:rStyle w:val="VerbatimChar"/>
+        </w:rPr>
+        <w:t xml:space="preserve">## 52   </w:t>
+      </w:r>
+      <w:r>
+        <w:rPr>
+          <w:rStyle w:val="VerbatimChar"/>
+        </w:rPr>
+        <w:t xml:space="preserve">        6.4         3.2          4.5         1.5 versicolor</w:t>
+      </w:r>
+      <w:r>
+        <w:br/>
+      </w:r>
+      <w:r>
+        <w:rPr>
+          <w:rStyle w:val="VerbatimChar"/>
+        </w:rPr>
+        <w:t>## 53           6.9         3.1          4.9         1.5 versicolor</w:t>
+      </w:r>
+      <w:r>
+        <w:br/>
+      </w:r>
+      <w:r>
+        <w:rPr>
+          <w:rStyle w:val="VerbatimChar"/>
+        </w:rPr>
+        <w:t>## 54           5.5         2.3          4.0         1.3 versicolor</w:t>
+      </w:r>
+      <w:r>
+        <w:br/>
+      </w:r>
+      <w:r>
+        <w:rPr>
+          <w:rStyle w:val="VerbatimChar"/>
+        </w:rPr>
+        <w:lastRenderedPageBreak/>
+        <w:t>## 55           6.5         2.8          4.6         1.5 ver</w:t>
+      </w:r>
+      <w:r>
+        <w:rPr>
+          <w:rStyle w:val="VerbatimChar"/>
+        </w:rPr>
+        <w:t>sicolor</w:t>
+      </w:r>
+      <w:r>
+        <w:br/>
+      </w:r>
+      <w:r>
+        <w:rPr>
+          <w:rStyle w:val="VerbatimChar"/>
+        </w:rPr>
+        <w:t>## 56           5.7         2.8          4.5         1.3 versicolor</w:t>
+      </w:r>
+      <w:r>
+        <w:br/>
+      </w:r>
+      <w:r>
+        <w:rPr>
+          <w:rStyle w:val="VerbatimChar"/>
+        </w:rPr>
+        <w:t>## 57           6.3         3.3          4.7         1.6 versicolor</w:t>
+      </w:r>
+      <w:r>
+        <w:br/>
+      </w:r>
+      <w:r>
+        <w:rPr>
+          <w:rStyle w:val="VerbatimChar"/>
+        </w:rPr>
+        <w:t>## 58           4.9         2.4          3.3         1.0 versicolor</w:t>
+      </w:r>
+      <w:r>
+        <w:br/>
+      </w:r>
+      <w:r>
+        <w:rPr>
+          <w:rStyle w:val="VerbatimChar"/>
+        </w:rPr>
+        <w:t>## 59           6.6         2.9          4.6</w:t>
+      </w:r>
+      <w:r>
+        <w:rPr>
+          <w:rStyle w:val="VerbatimChar"/>
+        </w:rPr>
+        <w:t xml:space="preserve">         1.3 versicolor</w:t>
+      </w:r>
+      <w:r>
+        <w:br/>
+      </w:r>
+      <w:r>
+        <w:rPr>
+          <w:rStyle w:val="VerbatimChar"/>
+        </w:rPr>
+        <w:t>## 60           5.2         2.7          3.9         1.4 versicolor</w:t>
+      </w:r>
+      <w:r>
+        <w:br/>
+      </w:r>
+      <w:r>
+        <w:rPr>
+          <w:rStyle w:val="VerbatimChar"/>
+        </w:rPr>
+        <w:t>## 61           5.0         2.0          3.5         1.0 versicolor</w:t>
+      </w:r>
+      <w:r>
+        <w:br/>
+      </w:r>
+      <w:r>
+        <w:rPr>
+          <w:rStyle w:val="VerbatimChar"/>
+        </w:rPr>
+        <w:t>## 62           5.9         3.0          4.2         1.5 versicolor</w:t>
+      </w:r>
+      <w:r>
+        <w:br/>
+      </w:r>
+      <w:r>
+        <w:rPr>
+          <w:rStyle w:val="VerbatimChar"/>
+        </w:rPr>
+        <w:t xml:space="preserve">## 63           6.0         </w:t>
+      </w:r>
+      <w:r>
+        <w:rPr>
+          <w:rStyle w:val="VerbatimChar"/>
+        </w:rPr>
+        <w:t>2.2          4.0         1.0 versicolor</w:t>
+      </w:r>
+      <w:r>
+        <w:br/>
+      </w:r>
+      <w:r>
+        <w:rPr>
+          <w:rStyle w:val="VerbatimChar"/>
+        </w:rPr>
+        <w:t>## 64           6.1         2.9          4.7         1.4 versicolor</w:t>
+      </w:r>
+      <w:r>
+        <w:br/>
+      </w:r>
+      <w:r>
+        <w:rPr>
+          <w:rStyle w:val="VerbatimChar"/>
+        </w:rPr>
+        <w:t>## 65           5.6         2.9          3.6         1.3 versicolor</w:t>
+      </w:r>
+      <w:r>
+        <w:br/>
+      </w:r>
+      <w:r>
+        <w:rPr>
+          <w:rStyle w:val="VerbatimChar"/>
+        </w:rPr>
+        <w:t>## 66           6.7         3.1          4.4         1.4 versicolor</w:t>
+      </w:r>
+      <w:r>
+        <w:br/>
+      </w:r>
+      <w:r>
+        <w:rPr>
+          <w:rStyle w:val="VerbatimChar"/>
+        </w:rPr>
+        <w:t xml:space="preserve">## 67       </w:t>
+      </w:r>
+      <w:r>
+        <w:rPr>
+          <w:rStyle w:val="VerbatimChar"/>
+        </w:rPr>
+        <w:t xml:space="preserve">    5.6         3.0          4.5         1.5 versicolor</w:t>
+      </w:r>
+      <w:r>
+        <w:br/>
+      </w:r>
+      <w:r>
+        <w:rPr>
+          <w:rStyle w:val="VerbatimChar"/>
+        </w:rPr>
+        <w:t>## 68           5.8         2.7          4.1         1.0 versicolor</w:t>
+      </w:r>
+      <w:r>
+        <w:br/>
+      </w:r>
+      <w:r>
+        <w:rPr>
+          <w:rStyle w:val="VerbatimChar"/>
+        </w:rPr>
+        <w:t>## 69           6.2         2.2          4.5         1.5 versicolor</w:t>
+      </w:r>
+      <w:r>
+        <w:br/>
+      </w:r>
+      <w:r>
+        <w:rPr>
+          <w:rStyle w:val="VerbatimChar"/>
+        </w:rPr>
+        <w:t>## 70           5.6         2.5          3.9         1.1 versico</w:t>
+      </w:r>
+      <w:r>
+        <w:rPr>
+          <w:rStyle w:val="VerbatimChar"/>
+        </w:rPr>
+        <w:t>lor</w:t>
+      </w:r>
+      <w:r>
+        <w:br/>
+      </w:r>
+      <w:r>
+        <w:rPr>
+          <w:rStyle w:val="VerbatimChar"/>
+        </w:rPr>
+        <w:t>## 71           5.9         3.2          4.8         1.8 versicolor</w:t>
+      </w:r>
+      <w:r>
+        <w:br/>
+      </w:r>
+      <w:r>
+        <w:rPr>
+          <w:rStyle w:val="VerbatimChar"/>
+        </w:rPr>
+        <w:t>## 72           6.1         2.8          4.0         1.3 versicolor</w:t>
+      </w:r>
+      <w:r>
+        <w:br/>
+      </w:r>
+      <w:r>
+        <w:rPr>
+          <w:rStyle w:val="VerbatimChar"/>
+        </w:rPr>
+        <w:t>## 73           6.3         2.5          4.9         1.5 versicolor</w:t>
+      </w:r>
+      <w:r>
+        <w:br/>
+      </w:r>
+      <w:r>
+        <w:rPr>
+          <w:rStyle w:val="VerbatimChar"/>
+        </w:rPr>
+        <w:t>## 74           6.1         2.8          4.7         1.2 versicolor</w:t>
+      </w:r>
+      <w:r>
+        <w:br/>
+      </w:r>
+      <w:r>
+        <w:rPr>
+          <w:rStyle w:val="VerbatimChar"/>
+        </w:rPr>
+        <w:t>## 75           6.4         2.9          4.3         1.3 versicolor</w:t>
+      </w:r>
+      <w:r>
+        <w:br/>
+      </w:r>
+      <w:r>
+        <w:rPr>
+          <w:rStyle w:val="VerbatimChar"/>
+        </w:rPr>
+        <w:t xml:space="preserve">## 76           6.6         3.0          4.4        </w:t>
+      </w:r>
+      <w:r>
+        <w:rPr>
+          <w:rStyle w:val="VerbatimChar"/>
+        </w:rPr>
+        <w:t xml:space="preserve"> 1.4 versicolor</w:t>
+      </w:r>
+      <w:r>
+        <w:br/>
+      </w:r>
+      <w:r>
+        <w:rPr>
+          <w:rStyle w:val="VerbatimChar"/>
+        </w:rPr>
+        <w:t>## 77           6.8         2.8          4.8         1.4 versicolor</w:t>
+      </w:r>
+      <w:r>
+        <w:br/>
+      </w:r>
+      <w:r>
+        <w:rPr>
+          <w:rStyle w:val="VerbatimChar"/>
+        </w:rPr>
+        <w:t>## 78           6.7         3.0          5.0         1.7 versicolor</w:t>
+      </w:r>
+      <w:r>
+        <w:br/>
+      </w:r>
+      <w:r>
+        <w:rPr>
+          <w:rStyle w:val="VerbatimChar"/>
+        </w:rPr>
+        <w:t>## 79           6.0         2.9          4.5         1.5 versicolor</w:t>
+      </w:r>
+      <w:r>
+        <w:br/>
+      </w:r>
+      <w:r>
+        <w:rPr>
+          <w:rStyle w:val="VerbatimChar"/>
+        </w:rPr>
+        <w:t xml:space="preserve">## 80           5.7         2.6     </w:t>
+      </w:r>
+      <w:r>
+        <w:rPr>
+          <w:rStyle w:val="VerbatimChar"/>
+        </w:rPr>
+        <w:t xml:space="preserve">     3.5         1.0 versicolor</w:t>
+      </w:r>
+      <w:r>
+        <w:br/>
+      </w:r>
+      <w:r>
+        <w:rPr>
+          <w:rStyle w:val="VerbatimChar"/>
+        </w:rPr>
+        <w:t>## 81           5.5         2.4          3.8         1.1 versicolor</w:t>
+      </w:r>
+      <w:r>
+        <w:br/>
+      </w:r>
+      <w:r>
+        <w:rPr>
+          <w:rStyle w:val="VerbatimChar"/>
+        </w:rPr>
+        <w:t>## 82           5.5         2.4          3.7         1.0 versicolor</w:t>
+      </w:r>
+      <w:r>
+        <w:br/>
+      </w:r>
+      <w:r>
+        <w:rPr>
+          <w:rStyle w:val="VerbatimChar"/>
+        </w:rPr>
+        <w:t>## 83           5.8         2.7          3.9         1.2 versicolor</w:t>
+      </w:r>
+      <w:r>
+        <w:br/>
+      </w:r>
+      <w:r>
+        <w:rPr>
+          <w:rStyle w:val="VerbatimChar"/>
+        </w:rPr>
+        <w:t xml:space="preserve">## 84           6.0 </w:t>
+      </w:r>
+      <w:r>
+        <w:rPr>
+          <w:rStyle w:val="VerbatimChar"/>
+        </w:rPr>
+        <w:t xml:space="preserve">        2.7          5.1         1.6 versicolor</w:t>
+      </w:r>
+      <w:r>
+        <w:br/>
+      </w:r>
+      <w:r>
+        <w:rPr>
+          <w:rStyle w:val="VerbatimChar"/>
+        </w:rPr>
+        <w:t>## 85           5.4         3.0          4.5         1.5 versicolor</w:t>
+      </w:r>
+      <w:r>
+        <w:br/>
+      </w:r>
+      <w:r>
+        <w:rPr>
+          <w:rStyle w:val="VerbatimChar"/>
+        </w:rPr>
+        <w:t>## 86           6.0         3.4          4.5         1.6 versicolor</w:t>
+      </w:r>
+      <w:r>
+        <w:br/>
+      </w:r>
+      <w:r>
+        <w:rPr>
+          <w:rStyle w:val="VerbatimChar"/>
+        </w:rPr>
+        <w:t>## 87           6.7         3.1          4.7         1.5 versicolor</w:t>
+      </w:r>
+      <w:r>
+        <w:br/>
+      </w:r>
+      <w:r>
+        <w:rPr>
+          <w:rStyle w:val="VerbatimChar"/>
+        </w:rPr>
+        <w:t>## 8</w:t>
+      </w:r>
+      <w:r>
+        <w:rPr>
+          <w:rStyle w:val="VerbatimChar"/>
+        </w:rPr>
+        <w:t>8           6.3         2.3          4.4         1.3 versicolor</w:t>
+      </w:r>
+      <w:r>
+        <w:br/>
+      </w:r>
+      <w:r>
+        <w:rPr>
+          <w:rStyle w:val="VerbatimChar"/>
+        </w:rPr>
+        <w:t>## 89           5.6         3.0          4.1         1.3 versicolor</w:t>
+      </w:r>
+      <w:r>
+        <w:br/>
+      </w:r>
+      <w:r>
+        <w:rPr>
+          <w:rStyle w:val="VerbatimChar"/>
+        </w:rPr>
+        <w:t>## 90           5.5         2.5          4.0         1.3 versicolor</w:t>
+      </w:r>
+      <w:r>
+        <w:br/>
+      </w:r>
+      <w:r>
+        <w:rPr>
+          <w:rStyle w:val="VerbatimChar"/>
+        </w:rPr>
+        <w:t>## 91           5.5         2.6          4.4         1.2</w:t>
+      </w:r>
+      <w:r>
+        <w:rPr>
+          <w:rStyle w:val="VerbatimChar"/>
+        </w:rPr>
+        <w:t xml:space="preserve"> versicolor</w:t>
+      </w:r>
+      <w:r>
+        <w:br/>
+      </w:r>
+      <w:r>
+        <w:rPr>
+          <w:rStyle w:val="VerbatimChar"/>
+        </w:rPr>
+        <w:t>## 92           6.1         3.0          4.6         1.4 versicolor</w:t>
+      </w:r>
+      <w:r>
+        <w:br/>
+      </w:r>
+      <w:r>
+        <w:rPr>
+          <w:rStyle w:val="VerbatimChar"/>
+        </w:rPr>
+        <w:t>## 93           5.8         2.6          4.0         1.2 versicolor</w:t>
+      </w:r>
+      <w:r>
+        <w:br/>
+      </w:r>
+      <w:r>
+        <w:rPr>
+          <w:rStyle w:val="VerbatimChar"/>
+        </w:rPr>
+        <w:t>## 94           5.0         2.3          3.3         1.0 versicolor</w:t>
+      </w:r>
+      <w:r>
+        <w:br/>
+      </w:r>
+      <w:r>
+        <w:rPr>
+          <w:rStyle w:val="VerbatimChar"/>
+        </w:rPr>
+        <w:t xml:space="preserve">## 95           5.6         2.7         </w:t>
+      </w:r>
+      <w:r>
+        <w:rPr>
+          <w:rStyle w:val="VerbatimChar"/>
+        </w:rPr>
+        <w:t xml:space="preserve"> 4.2         1.3 versicolor</w:t>
+      </w:r>
+      <w:r>
+        <w:br/>
+      </w:r>
+      <w:r>
+        <w:rPr>
+          <w:rStyle w:val="VerbatimChar"/>
+        </w:rPr>
+        <w:t>## 96           5.7         3.0          4.2         1.2 versicolor</w:t>
+      </w:r>
+      <w:r>
+        <w:br/>
+      </w:r>
+      <w:r>
+        <w:rPr>
+          <w:rStyle w:val="VerbatimChar"/>
+        </w:rPr>
+        <w:t>## 97           5.7         2.9          4.2         1.3 versicolor</w:t>
+      </w:r>
+      <w:r>
+        <w:br/>
+      </w:r>
+      <w:r>
+        <w:rPr>
+          <w:rStyle w:val="VerbatimChar"/>
+        </w:rPr>
+        <w:t>## 98           6.2         2.9          4.3         1.3 versicolor</w:t>
+      </w:r>
+      <w:r>
+        <w:br/>
+      </w:r>
+      <w:r>
+        <w:rPr>
+          <w:rStyle w:val="VerbatimChar"/>
+        </w:rPr>
+        <w:t xml:space="preserve">## 99           5.1     </w:t>
+      </w:r>
+      <w:r>
+        <w:rPr>
+          <w:rStyle w:val="VerbatimChar"/>
+        </w:rPr>
+        <w:t xml:space="preserve">    2.5          3.0         1.1 versicolor</w:t>
+      </w:r>
+      <w:r>
+        <w:br/>
+      </w:r>
+      <w:r>
+        <w:rPr>
+          <w:rStyle w:val="VerbatimChar"/>
+        </w:rPr>
+        <w:t>## 100          5.7         2.8          4.1         1.3 versicolor</w:t>
+      </w:r>
+      <w:r>
+        <w:br/>
+      </w:r>
+      <w:r>
+        <w:rPr>
+          <w:rStyle w:val="VerbatimChar"/>
+        </w:rPr>
+        <w:t>## 101          6.3         3.3          6.0         2.5  virginica</w:t>
+      </w:r>
+      <w:r>
+        <w:br/>
+      </w:r>
+      <w:r>
+        <w:rPr>
+          <w:rStyle w:val="VerbatimChar"/>
+        </w:rPr>
+        <w:t>## 102          5.8         2.7          5.1         1.9  virginica</w:t>
+      </w:r>
+      <w:r>
+        <w:br/>
+      </w:r>
+      <w:r>
+        <w:rPr>
+          <w:rStyle w:val="VerbatimChar"/>
+        </w:rPr>
+        <w:t xml:space="preserve">## 103  </w:t>
+      </w:r>
+      <w:r>
+        <w:rPr>
+          <w:rStyle w:val="VerbatimChar"/>
+        </w:rPr>
+        <w:t xml:space="preserve">        7.1         3.0          5.9         2.1  virginica</w:t>
+      </w:r>
+      <w:r>
+        <w:br/>
+      </w:r>
+      <w:r>
+        <w:rPr>
+          <w:rStyle w:val="VerbatimChar"/>
+        </w:rPr>
+        <w:t>## 104          6.3         2.9          5.6         1.8  virginica</w:t>
+      </w:r>
+      <w:r>
+        <w:br/>
+      </w:r>
+      <w:r>
+        <w:rPr>
+          <w:rStyle w:val="VerbatimChar"/>
+        </w:rPr>
+        <w:lastRenderedPageBreak/>
+        <w:t>## 105          6.5         3.0          5.8         2.2  virginica</w:t>
+      </w:r>
+      <w:r>
+        <w:br/>
+      </w:r>
+      <w:r>
+        <w:rPr>
+          <w:rStyle w:val="VerbatimChar"/>
+        </w:rPr>
+        <w:t>## 106          7.6         3.0          6.6         2.1  vi</w:t>
+      </w:r>
+      <w:r>
+        <w:rPr>
+          <w:rStyle w:val="VerbatimChar"/>
+        </w:rPr>
+        <w:t>rginica</w:t>
+      </w:r>
+      <w:r>
+        <w:br/>
+      </w:r>
+      <w:r>
+        <w:rPr>
+          <w:rStyle w:val="VerbatimChar"/>
+        </w:rPr>
+        <w:t>## 107          4.9         2.5          4.5         1.7  virginica</w:t>
+      </w:r>
+      <w:r>
+        <w:br/>
+      </w:r>
+      <w:r>
+        <w:rPr>
+          <w:rStyle w:val="VerbatimChar"/>
+        </w:rPr>
+        <w:t>## 108          7.3         2.9          6.3         1.8  virginica</w:t>
+      </w:r>
+      <w:r>
+        <w:br/>
+      </w:r>
+      <w:r>
+        <w:rPr>
+          <w:rStyle w:val="VerbatimChar"/>
+        </w:rPr>
+        <w:t>## 109          6.7         2.5          5.8         1.8  virginica</w:t>
+      </w:r>
+      <w:r>
+        <w:br/>
+      </w:r>
+      <w:r>
+        <w:rPr>
+          <w:rStyle w:val="VerbatimChar"/>
+        </w:rPr>
+        <w:t>## 110          7.2         3.6          6.1</w:t>
+      </w:r>
+      <w:r>
+        <w:rPr>
+          <w:rStyle w:val="VerbatimChar"/>
+        </w:rPr>
+        <w:t xml:space="preserve">         2.5  virginica</w:t>
+      </w:r>
+      <w:r>
+        <w:br/>
+      </w:r>
+      <w:r>
+        <w:rPr>
+          <w:rStyle w:val="VerbatimChar"/>
+        </w:rPr>
+        <w:t>## 111          6.5         3.2          5.1         2.0  virginica</w:t>
+      </w:r>
+      <w:r>
+        <w:br/>
+      </w:r>
+      <w:r>
+        <w:rPr>
+          <w:rStyle w:val="VerbatimChar"/>
+        </w:rPr>
+        <w:t>## 112          6.4         2.7          5.3         1.9  virginica</w:t>
+      </w:r>
+      <w:r>
+        <w:br/>
+      </w:r>
+      <w:r>
+        <w:rPr>
+          <w:rStyle w:val="VerbatimChar"/>
+        </w:rPr>
+        <w:t>## 113          6.8         3.0          5.5         2.1  virginica</w:t>
+      </w:r>
+      <w:r>
+        <w:br/>
+      </w:r>
+      <w:r>
+        <w:rPr>
+          <w:rStyle w:val="VerbatimChar"/>
+        </w:rPr>
+        <w:t xml:space="preserve">## 114          5.7         </w:t>
+      </w:r>
+      <w:r>
+        <w:rPr>
+          <w:rStyle w:val="VerbatimChar"/>
+        </w:rPr>
+        <w:t>2.5          5.0         2.0  virginica</w:t>
+      </w:r>
+      <w:r>
+        <w:br/>
+      </w:r>
+      <w:r>
+        <w:rPr>
+          <w:rStyle w:val="VerbatimChar"/>
+        </w:rPr>
+        <w:t>## 115          5.8         2.8          5.1         2.4  virginica</w:t>
+      </w:r>
+      <w:r>
+        <w:br/>
+      </w:r>
+      <w:r>
+        <w:rPr>
+          <w:rStyle w:val="VerbatimChar"/>
+        </w:rPr>
+        <w:t>## 116          6.4         3.2          5.3         2.3  virginica</w:t>
+      </w:r>
+      <w:r>
+        <w:br/>
+      </w:r>
+      <w:r>
+        <w:rPr>
+          <w:rStyle w:val="VerbatimChar"/>
+        </w:rPr>
+        <w:t>## 117          6.5         3.0          5.5         1.8  virginica</w:t>
+      </w:r>
+      <w:r>
+        <w:br/>
+      </w:r>
+      <w:r>
+        <w:rPr>
+          <w:rStyle w:val="VerbatimChar"/>
+        </w:rPr>
+        <w:t xml:space="preserve">## 118      </w:t>
+      </w:r>
+      <w:r>
+        <w:rPr>
+          <w:rStyle w:val="VerbatimChar"/>
+        </w:rPr>
+        <w:t xml:space="preserve">    7.7         3.8          6.7         2.2  virginica</w:t>
+      </w:r>
+      <w:r>
+        <w:br/>
+      </w:r>
+      <w:r>
+        <w:rPr>
+          <w:rStyle w:val="VerbatimChar"/>
+        </w:rPr>
+        <w:t>## 119          7.7         2.6          6.9         2.3  virginica</w:t>
+      </w:r>
+      <w:r>
+        <w:br/>
+      </w:r>
+      <w:r>
+        <w:rPr>
+          <w:rStyle w:val="VerbatimChar"/>
+        </w:rPr>
+        <w:t>## 120          6.0         2.2          5.0         1.5  virginica</w:t>
+      </w:r>
+      <w:r>
+        <w:br/>
+      </w:r>
+      <w:r>
+        <w:rPr>
+          <w:rStyle w:val="VerbatimChar"/>
+        </w:rPr>
+        <w:t>## 121          6.9         3.2          5.7         2.3  virginica</w:t>
+      </w:r>
+      <w:r>
+        <w:br/>
+      </w:r>
+      <w:r>
+        <w:rPr>
+          <w:rStyle w:val="VerbatimChar"/>
+        </w:rPr>
+        <w:t>## 122          5.6         2.8          4.9         2.0  virginica</w:t>
+      </w:r>
+      <w:r>
+        <w:br/>
+      </w:r>
+      <w:r>
+        <w:rPr>
+          <w:rStyle w:val="VerbatimChar"/>
+        </w:rPr>
+        <w:t>## 123          7.7         2.8          6.7         2.0  virginica</w:t>
+      </w:r>
+      <w:r>
+        <w:br/>
+      </w:r>
+      <w:r>
+        <w:rPr>
+          <w:rStyle w:val="VerbatimChar"/>
+        </w:rPr>
+        <w:t xml:space="preserve">## 124          6.3         2.7          4.9        </w:t>
+      </w:r>
+      <w:r>
+        <w:rPr>
+          <w:rStyle w:val="VerbatimChar"/>
+        </w:rPr>
+        <w:t xml:space="preserve"> 1.8  virginica</w:t>
+      </w:r>
+      <w:r>
+        <w:br/>
+      </w:r>
+      <w:r>
+        <w:rPr>
+          <w:rStyle w:val="VerbatimChar"/>
+        </w:rPr>
+        <w:t>## 125          6.7         3.3          5.7         2.1  virginica</w:t>
+      </w:r>
+      <w:r>
+        <w:br/>
+      </w:r>
+      <w:r>
+        <w:rPr>
+          <w:rStyle w:val="VerbatimChar"/>
+        </w:rPr>
+        <w:t>## 126          7.2         3.2          6.0         1.8  virginica</w:t>
+      </w:r>
+      <w:r>
+        <w:br/>
+      </w:r>
+      <w:r>
+        <w:rPr>
+          <w:rStyle w:val="VerbatimChar"/>
+        </w:rPr>
+        <w:t>## 127          6.2         2.8          4.8         1.8  virginica</w:t>
+      </w:r>
+      <w:r>
+        <w:br/>
+      </w:r>
+      <w:r>
+        <w:rPr>
+          <w:rStyle w:val="VerbatimChar"/>
+        </w:rPr>
+        <w:t xml:space="preserve">## 128          6.1         3.0     </w:t>
+      </w:r>
+      <w:r>
+        <w:rPr>
+          <w:rStyle w:val="VerbatimChar"/>
+        </w:rPr>
+        <w:t xml:space="preserve">     4.9         1.8  virginica</w:t>
+      </w:r>
+      <w:r>
+        <w:br/>
+      </w:r>
+      <w:r>
+        <w:rPr>
+          <w:rStyle w:val="VerbatimChar"/>
+        </w:rPr>
+        <w:t>## 129          6.4         2.8          5.6         2.1  virginica</w:t>
+      </w:r>
+      <w:r>
+        <w:br/>
+      </w:r>
+      <w:r>
+        <w:rPr>
+          <w:rStyle w:val="VerbatimChar"/>
+        </w:rPr>
+        <w:t>## 130          7.2         3.0          5.8         1.6  virginica</w:t>
+      </w:r>
+      <w:r>
+        <w:br/>
+      </w:r>
+      <w:r>
+        <w:rPr>
+          <w:rStyle w:val="VerbatimChar"/>
+        </w:rPr>
+        <w:t>## 131          7.4         2.8          6.1         1.9  virginica</w:t>
+      </w:r>
+      <w:r>
+        <w:br/>
+      </w:r>
+      <w:r>
+        <w:rPr>
+          <w:rStyle w:val="VerbatimChar"/>
+        </w:rPr>
+        <w:t xml:space="preserve">## 132          7.9 </w:t>
+      </w:r>
+      <w:r>
+        <w:rPr>
+          <w:rStyle w:val="VerbatimChar"/>
+        </w:rPr>
+        <w:t xml:space="preserve">        3.8          6.4         2.0  virginica</w:t>
+      </w:r>
+      <w:r>
+        <w:br/>
+      </w:r>
+      <w:r>
+        <w:rPr>
+          <w:rStyle w:val="VerbatimChar"/>
+        </w:rPr>
+        <w:t>## 133          6.4         2.8          5.6         2.2  virginica</w:t>
+      </w:r>
+      <w:r>
+        <w:br/>
+      </w:r>
+      <w:r>
+        <w:rPr>
+          <w:rStyle w:val="VerbatimChar"/>
+        </w:rPr>
+        <w:t>## 134          6.3         2.8          5.1         1.5  virginica</w:t>
+      </w:r>
+      <w:r>
+        <w:br/>
+      </w:r>
+      <w:r>
+        <w:rPr>
+          <w:rStyle w:val="VerbatimChar"/>
+        </w:rPr>
+        <w:t>## 135          6.1         2.6          5.6         1.4  virginica</w:t>
+      </w:r>
+      <w:r>
+        <w:br/>
+      </w:r>
+      <w:r>
+        <w:rPr>
+          <w:rStyle w:val="VerbatimChar"/>
+        </w:rPr>
+        <w:t>## 1</w:t>
+      </w:r>
+      <w:r>
+        <w:rPr>
+          <w:rStyle w:val="VerbatimChar"/>
+        </w:rPr>
+        <w:t>36          7.7         3.0          6.1         2.3  virginica</w:t>
+      </w:r>
+      <w:r>
+        <w:br/>
+      </w:r>
+      <w:r>
+        <w:rPr>
+          <w:rStyle w:val="VerbatimChar"/>
+        </w:rPr>
+        <w:t>## 137          6.3         3.4          5.6         2.4  virginica</w:t>
+      </w:r>
+      <w:r>
+        <w:br/>
+      </w:r>
+      <w:r>
+        <w:rPr>
+          <w:rStyle w:val="VerbatimChar"/>
+        </w:rPr>
+        <w:t>## 138          6.4         3.1          5.5         1.8  virginica</w:t>
+      </w:r>
+      <w:r>
+        <w:br/>
+      </w:r>
+      <w:r>
+        <w:rPr>
+          <w:rStyle w:val="VerbatimChar"/>
+        </w:rPr>
+        <w:t>## 139          6.0         3.0          4.8         1.8</w:t>
+      </w:r>
+      <w:r>
+        <w:rPr>
+          <w:rStyle w:val="VerbatimChar"/>
+        </w:rPr>
+        <w:t xml:space="preserve">  virginica</w:t>
+      </w:r>
+      <w:r>
+        <w:br/>
+      </w:r>
+      <w:r>
+        <w:rPr>
+          <w:rStyle w:val="VerbatimChar"/>
+        </w:rPr>
+        <w:t>## 140          6.9         3.1          5.4         2.1  virginica</w:t>
+      </w:r>
+      <w:r>
+        <w:br/>
+      </w:r>
+      <w:r>
+        <w:rPr>
+          <w:rStyle w:val="VerbatimChar"/>
+        </w:rPr>
+        <w:t>## 141          6.7         3.1          5.6         2.4  virginica</w:t>
+      </w:r>
+      <w:r>
+        <w:br/>
+      </w:r>
+      <w:r>
+        <w:rPr>
+          <w:rStyle w:val="VerbatimChar"/>
+        </w:rPr>
+        <w:t>## 142          6.9         3.1          5.1         2.3  virginica</w:t>
+      </w:r>
+      <w:r>
+        <w:br/>
+      </w:r>
+      <w:r>
+        <w:rPr>
+          <w:rStyle w:val="VerbatimChar"/>
+        </w:rPr>
+        <w:t xml:space="preserve">## 143          5.8         2.7         </w:t>
+      </w:r>
+      <w:r>
+        <w:rPr>
+          <w:rStyle w:val="VerbatimChar"/>
+        </w:rPr>
+        <w:t xml:space="preserve"> 5.1         1.9  virginica</w:t>
+      </w:r>
+      <w:r>
+        <w:br/>
+      </w:r>
+      <w:r>
+        <w:rPr>
+          <w:rStyle w:val="VerbatimChar"/>
+        </w:rPr>
+        <w:t>## 144          6.8         3.2          5.9         2.3  virginica</w:t>
+      </w:r>
+      <w:r>
+        <w:br/>
+      </w:r>
+      <w:r>
+        <w:rPr>
+          <w:rStyle w:val="VerbatimChar"/>
+        </w:rPr>
+        <w:t>## 145          6.7         3.3          5.7         2.5  virginica</w:t>
+      </w:r>
+      <w:r>
+        <w:br/>
+      </w:r>
+      <w:r>
+        <w:rPr>
+          <w:rStyle w:val="VerbatimChar"/>
+        </w:rPr>
+        <w:t>## 146          6.7         3.0          5.2         2.3  virginica</w:t>
+      </w:r>
+      <w:r>
+        <w:br/>
+      </w:r>
+      <w:r>
+        <w:rPr>
+          <w:rStyle w:val="VerbatimChar"/>
+        </w:rPr>
+        <w:t xml:space="preserve">## 147          6.3     </w:t>
+      </w:r>
+      <w:r>
+        <w:rPr>
+          <w:rStyle w:val="VerbatimChar"/>
+        </w:rPr>
+        <w:t xml:space="preserve">    2.5          5.0         1.9  virginica</w:t>
+      </w:r>
+      <w:r>
+        <w:br/>
+      </w:r>
+      <w:r>
+        <w:rPr>
+          <w:rStyle w:val="VerbatimChar"/>
+        </w:rPr>
+        <w:t>## 148          6.5         3.0          5.2         2.0  virginica</w:t>
+      </w:r>
+      <w:r>
+        <w:br/>
+      </w:r>
+      <w:r>
+        <w:rPr>
+          <w:rStyle w:val="VerbatimChar"/>
+        </w:rPr>
+        <w:t>## 149          6.2         3.4          5.4         2.3  virginica</w:t>
+      </w:r>
+      <w:r>
+        <w:br/>
+      </w:r>
+      <w:r>
+        <w:rPr>
+          <w:rStyle w:val="VerbatimChar"/>
+        </w:rPr>
+        <w:t>## 150          5.9         3.0          5.1         1.8  virginica</w:t>
+      </w:r>
+    </w:p>
+    <w:p>
+      <w:pPr>
+        <w:pStyle w:val="SourceCode"/>
+      </w:pPr>
+      <w:r>
+        <w:rPr>
+          <w:rStyle w:val="KeywordTok"/>
+        </w:rPr>
+        <w:t>factor</w:t>
+      </w:r>
+      <w:r>
+        <w:rPr>
+          <w:rStyle w:val="NormalTok"/>
+        </w:rPr>
+        <w:t>(i</w:t>
+      </w:r>
+      <w:r>
+        <w:rPr>
+          <w:rStyle w:val="NormalTok"/>
+        </w:rPr>
+        <w:t>ris</w:t>
+      </w:r>
+      <w:r>
+        <w:rPr>
+          <w:rStyle w:val="OperatorTok"/>
+        </w:rPr>
+        <w:t>$</w:t>
+      </w:r>
+      <w:r>
+        <w:rPr>
+          <w:rStyle w:val="NormalTok"/>
+        </w:rPr>
+        <w:t>Species)</w:t>
+      </w:r>
+    </w:p>
+    <w:p>
+      <w:pPr>
+        <w:pStyle w:val="SourceCode"/>
+      </w:pPr>
+      <w:r>
+        <w:rPr>
+          <w:rStyle w:val="VerbatimChar"/>
+        </w:rPr>
+        <w:lastRenderedPageBreak/>
+        <w:t xml:space="preserve">##   [1] setosa     setosa     setosa     setosa     setosa     setosa    </w:t>
+      </w:r>
+      <w:r>
+        <w:br/>
+      </w:r>
+      <w:r>
+        <w:rPr>
+          <w:rStyle w:val="VerbatimChar"/>
+        </w:rPr>
+        <w:t xml:space="preserve">##   [7] setosa     setosa     setosa     setosa     setosa     setosa    </w:t>
+      </w:r>
+      <w:r>
+        <w:br/>
+      </w:r>
+      <w:r>
+        <w:rPr>
+          <w:rStyle w:val="VerbatimChar"/>
+        </w:rPr>
+        <w:t xml:space="preserve">##  [13] setosa     setosa     setosa     setosa     setosa     setosa    </w:t>
+      </w:r>
+      <w:r>
+        <w:br/>
+      </w:r>
+      <w:r>
+        <w:rPr>
+          <w:rStyle w:val="VerbatimChar"/>
+        </w:rPr>
+        <w:t xml:space="preserve">##  [19] setosa   </w:t>
+      </w:r>
+      <w:r>
+        <w:rPr>
+          <w:rStyle w:val="VerbatimChar"/>
+        </w:rPr>
+        <w:t xml:space="preserve">  setosa     setosa     setosa     setosa     setosa    </w:t>
+      </w:r>
+      <w:r>
+        <w:br/>
+      </w:r>
+      <w:r>
+        <w:rPr>
+          <w:rStyle w:val="VerbatimChar"/>
+        </w:rPr>
+        <w:t xml:space="preserve">##  [25] setosa     setosa     setosa     setosa     setosa     setosa    </w:t>
+      </w:r>
+      <w:r>
+        <w:br/>
+      </w:r>
+      <w:r>
+        <w:rPr>
+          <w:rStyle w:val="VerbatimChar"/>
+        </w:rPr>
+        <w:t xml:space="preserve">##  [31] setosa     setosa     setosa     setosa     setosa     setosa    </w:t>
+      </w:r>
+      <w:r>
+        <w:br/>
+      </w:r>
+      <w:r>
+        <w:rPr>
+          <w:rStyle w:val="VerbatimChar"/>
+        </w:rPr>
+        <w:t xml:space="preserve">##  [37] setosa     setosa     setosa     setosa </w:t>
+      </w:r>
+      <w:r>
+        <w:rPr>
+          <w:rStyle w:val="VerbatimChar"/>
+        </w:rPr>
+        <w:t xml:space="preserve">    setosa     setosa    </w:t>
+      </w:r>
+      <w:r>
+        <w:br/>
+      </w:r>
+      <w:r>
+        <w:rPr>
+          <w:rStyle w:val="VerbatimChar"/>
+        </w:rPr>
+        <w:t xml:space="preserve">##  [43] setosa     setosa     setosa     setosa     setosa     setosa    </w:t>
+      </w:r>
+      <w:r>
+        <w:br/>
+      </w:r>
+      <w:r>
+        <w:rPr>
+          <w:rStyle w:val="VerbatimChar"/>
+        </w:rPr>
+        <w:t>##  [49] setosa     setosa     versicolor versicolor versicolor versicolor</w:t>
+      </w:r>
+      <w:r>
+        <w:br/>
+      </w:r>
+      <w:r>
+        <w:rPr>
+          <w:rStyle w:val="VerbatimChar"/>
+        </w:rPr>
+        <w:t>##  [55] versicolor versicolor versicolor versicolor versicolor versicolor</w:t>
+      </w:r>
+      <w:r>
+        <w:br/>
+      </w:r>
+      <w:r>
+        <w:rPr>
+          <w:rStyle w:val="VerbatimChar"/>
+        </w:rPr>
+        <w:t>##  [</w:t>
+      </w:r>
+      <w:r>
+        <w:rPr>
+          <w:rStyle w:val="VerbatimChar"/>
+        </w:rPr>
+        <w:t>61] versicolor versicolor versicolor versicolor versicolor versicolor</w:t>
+      </w:r>
+      <w:r>
+        <w:br/>
+      </w:r>
+      <w:r>
+        <w:rPr>
+          <w:rStyle w:val="VerbatimChar"/>
+        </w:rPr>
+        <w:t>##  [67] versicolor versicolor versicolor versicolor versicolor versicolor</w:t>
+      </w:r>
+      <w:r>
+        <w:br/>
+      </w:r>
+      <w:r>
+        <w:rPr>
+          <w:rStyle w:val="VerbatimChar"/>
+        </w:rPr>
+        <w:t>##  [73] versicolor versicolor versicolor versicolor versicolor versicolor</w:t>
+      </w:r>
+      <w:r>
+        <w:br/>
+      </w:r>
+      <w:r>
+        <w:rPr>
+          <w:rStyle w:val="VerbatimChar"/>
+        </w:rPr>
+        <w:t>##  [79] versicolor versicolor versi</w:t>
+      </w:r>
+      <w:r>
+        <w:rPr>
+          <w:rStyle w:val="VerbatimChar"/>
+        </w:rPr>
+        <w:t>color versicolor versicolor versicolor</w:t>
+      </w:r>
+      <w:r>
+        <w:br/>
+      </w:r>
+      <w:r>
+        <w:rPr>
+          <w:rStyle w:val="VerbatimChar"/>
+        </w:rPr>
+        <w:t>##  [85] versicolor versicolor versicolor versicolor versicolor versicolor</w:t>
+      </w:r>
+      <w:r>
+        <w:br/>
+      </w:r>
+      <w:r>
+        <w:rPr>
+          <w:rStyle w:val="VerbatimChar"/>
+        </w:rPr>
+        <w:t>##  [91] versicolor versicolor versicolor versicolor versicolor versicolor</w:t>
+      </w:r>
+      <w:r>
+        <w:br/>
+      </w:r>
+      <w:r>
+        <w:rPr>
+          <w:rStyle w:val="VerbatimChar"/>
+        </w:rPr>
+        <w:t xml:space="preserve">##  [97] versicolor versicolor versicolor versicolor virginica  virginica </w:t>
+      </w:r>
+      <w:r>
+        <w:br/>
+      </w:r>
+      <w:r>
+        <w:rPr>
+          <w:rStyle w:val="VerbatimChar"/>
+        </w:rPr>
+        <w:t xml:space="preserve">## [103] virginica  virginica  virginica  virginica  virginica  virginica </w:t>
+      </w:r>
+      <w:r>
+        <w:br/>
+      </w:r>
+      <w:r>
+        <w:rPr>
+          <w:rStyle w:val="VerbatimChar"/>
+        </w:rPr>
+        <w:t xml:space="preserve">## [109] virginica  virginica  </w:t>
+      </w:r>
+      <w:r>
+        <w:rPr>
+          <w:rStyle w:val="VerbatimChar"/>
+        </w:rPr>
+        <w:t xml:space="preserve">virginica  virginica  virginica  virginica </w:t>
+      </w:r>
+      <w:r>
+        <w:br/>
+      </w:r>
+      <w:r>
+        <w:rPr>
+          <w:rStyle w:val="VerbatimChar"/>
+        </w:rPr>
+        <w:t xml:space="preserve">## [115] virginica  virginica  virginica  virginica  virginica  virginica </w:t>
+      </w:r>
+      <w:r>
+        <w:br/>
+      </w:r>
+      <w:r>
+        <w:rPr>
+          <w:rStyle w:val="VerbatimChar"/>
+        </w:rPr>
+        <w:t xml:space="preserve">## [121] virginica  virginica  virginica  virginica  virginica  virginica </w:t>
+      </w:r>
+      <w:r>
+        <w:br/>
+      </w:r>
+      <w:r>
+        <w:rPr>
+          <w:rStyle w:val="VerbatimChar"/>
+        </w:rPr>
+        <w:t>## [127] virginica  virginica  virginica  virginica  virginica</w:t>
+      </w:r>
+      <w:r>
+        <w:rPr>
+          <w:rStyle w:val="VerbatimChar"/>
+        </w:rPr>
+        <w:t xml:space="preserve">  virginica </w:t>
+      </w:r>
+      <w:r>
+        <w:br/>
+      </w:r>
+      <w:r>
+        <w:rPr>
+          <w:rStyle w:val="VerbatimChar"/>
+        </w:rPr>
+        <w:t xml:space="preserve">## [133] virginica  virginica  virginica  virginica  virginica  virginica </w:t>
+      </w:r>
+      <w:r>
+        <w:br/>
+      </w:r>
+      <w:r>
+        <w:rPr>
+          <w:rStyle w:val="VerbatimChar"/>
+        </w:rPr>
+        <w:t xml:space="preserve">## [139] virginica  virginica  virginica  virginica  virginica  virginica </w:t>
+      </w:r>
+      <w:r>
+        <w:br/>
+      </w:r>
+      <w:r>
+        <w:rPr>
+          <w:rStyle w:val="VerbatimChar"/>
+        </w:rPr>
+        <w:t xml:space="preserve">## [145] virginica  virginica  virginica  virginica  virginica  virginica </w:t>
+      </w:r>
+      <w:r>
+        <w:br/>
+      </w:r>
+      <w:r>
+        <w:rPr>
+          <w:rStyle w:val="VerbatimChar"/>
+        </w:rPr>
+        <w:t xml:space="preserve">## Levels: setosa </w:t>
+      </w:r>
+      <w:r>
+        <w:rPr>
+          <w:rStyle w:val="VerbatimChar"/>
+        </w:rPr>
+        <w:t>versicolor virginica</w:t>
+      </w:r>
+    </w:p>
+    <w:p>
+      <w:pPr>
+        <w:pStyle w:val="SourceCode"/>
+      </w:pPr>
+      <w:r>
+        <w:rPr>
+          <w:rStyle w:val="NormalTok"/>
+        </w:rPr>
+        <w:t>models &lt;-</w:t>
+      </w:r>
+      <w:r>
+        <w:rPr>
+          <w:rStyle w:val="StringTok"/>
+        </w:rPr>
+        <w:t xml:space="preserve"> </w:t>
+      </w:r>
+      <w:r>
+        <w:rPr>
+          <w:rStyle w:val="NormalTok"/>
+        </w:rPr>
+        <w:t xml:space="preserve">iris </w:t>
+      </w:r>
+      <w:r>
+        <w:rPr>
+          <w:rStyle w:val="OperatorTok"/>
+        </w:rPr>
+        <w:t>%&gt;%</w:t>
+      </w:r>
+      <w:r>
+        <w:br/>
+      </w:r>
+      <w:r>
+        <w:rPr>
+          <w:rStyle w:val="StringTok"/>
+        </w:rPr>
+        <w:t xml:space="preserve">  </w:t>
+      </w:r>
+      <w:r>
+        <w:rPr>
+          <w:rStyle w:val="KeywordTok"/>
+        </w:rPr>
+        <w:t>split</w:t>
+      </w:r>
+      <w:r>
+        <w:rPr>
+          <w:rStyle w:val="NormalTok"/>
+        </w:rPr>
+        <w:t>(.</w:t>
+      </w:r>
+      <w:r>
+        <w:rPr>
+          <w:rStyle w:val="OperatorTok"/>
+        </w:rPr>
+        <w:t>$</w:t>
+      </w:r>
+      <w:r>
+        <w:rPr>
+          <w:rStyle w:val="NormalTok"/>
+        </w:rPr>
+        <w:t xml:space="preserve">Species) </w:t>
+      </w:r>
+      <w:r>
+        <w:rPr>
+          <w:rStyle w:val="OperatorTok"/>
+        </w:rPr>
+        <w:t>%&gt;%</w:t>
+      </w:r>
+      <w:r>
+        <w:rPr>
+          <w:rStyle w:val="StringTok"/>
+        </w:rPr>
+        <w:t xml:space="preserve">    </w:t>
+      </w:r>
+      <w:r>
+        <w:rPr>
+          <w:rStyle w:val="CommentTok"/>
+        </w:rPr>
+        <w:t>#Sepal.Width predicts Sepal.Length.</w:t>
+      </w:r>
+      <w:r>
+        <w:br/>
+      </w:r>
+      <w:r>
+        <w:rPr>
+          <w:rStyle w:val="StringTok"/>
+        </w:rPr>
+        <w:t xml:space="preserve">  </w:t>
+      </w:r>
+      <w:r>
+        <w:rPr>
+          <w:rStyle w:val="KeywordTok"/>
+        </w:rPr>
+        <w:t>map</w:t>
+      </w:r>
+      <w:r>
+        <w:rPr>
+          <w:rStyle w:val="NormalTok"/>
+        </w:rPr>
+        <w:t>(</w:t>
+      </w:r>
+      <w:r>
+        <w:rPr>
+          <w:rStyle w:val="OperatorTok"/>
+        </w:rPr>
+        <w:t>~</w:t>
+      </w:r>
+      <w:r>
+        <w:rPr>
+          <w:rStyle w:val="KeywordTok"/>
+        </w:rPr>
+        <w:t>lm</w:t>
+      </w:r>
+      <w:r>
+        <w:rPr>
+          <w:rStyle w:val="NormalTok"/>
+        </w:rPr>
+        <w:t xml:space="preserve">(Sepal.Length </w:t>
+      </w:r>
+      <w:r>
+        <w:rPr>
+          <w:rStyle w:val="OperatorTok"/>
+        </w:rPr>
+        <w:t>~</w:t>
+      </w:r>
+      <w:r>
+        <w:rPr>
+          <w:rStyle w:val="StringTok"/>
+        </w:rPr>
+        <w:t xml:space="preserve"> </w:t>
+      </w:r>
+      <w:r>
+        <w:rPr>
+          <w:rStyle w:val="NormalTok"/>
+        </w:rPr>
+        <w:t xml:space="preserve">Sepal.Width, </w:t>
+      </w:r>
+      <w:r>
+        <w:rPr>
+          <w:rStyle w:val="DataTypeTok"/>
+        </w:rPr>
+        <w:t>data =</w:t>
+      </w:r>
+      <w:r>
+        <w:rPr>
+          <w:rStyle w:val="NormalTok"/>
+        </w:rPr>
+        <w:t xml:space="preserve"> .))</w:t>
+      </w:r>
+      <w:r>
+        <w:br/>
+      </w:r>
+      <w:r>
+        <w:rPr>
+          <w:rStyle w:val="NormalTok"/>
+        </w:rPr>
+        <w:t>models</w:t>
+      </w:r>
+    </w:p>
+    <w:p>
+      <w:pPr>
+        <w:pStyle w:val="SourceCode"/>
+      </w:pPr>
+      <w:r>
+        <w:rPr>
+          <w:rStyle w:val="VerbatimChar"/>
+        </w:rPr>
+        <w:t>## $setosa</w:t>
+      </w:r>
+      <w:r>
+        <w:br/>
+      </w:r>
+      <w:r>
+        <w:rPr>
+          <w:rStyle w:val="VerbatimChar"/>
+        </w:rPr>
+        <w:t xml:space="preserve">## </w:t>
+      </w:r>
+      <w:r>
+        <w:br/>
+      </w:r>
+      <w:r>
+        <w:rPr>
+          <w:rStyle w:val="VerbatimChar"/>
+        </w:rPr>
+        <w:t>## Call:</w:t>
+      </w:r>
+      <w:r>
+        <w:br/>
+      </w:r>
+      <w:r>
+        <w:rPr>
+          <w:rStyle w:val="VerbatimChar"/>
+        </w:rPr>
+        <w:t>## lm(formula = Sepal.Length ~ Sepal.Width, data = .)</w:t>
+      </w:r>
+      <w:r>
+        <w:br/>
+      </w:r>
+      <w:r>
+        <w:rPr>
+          <w:rStyle w:val="VerbatimChar"/>
+        </w:rPr>
+        <w:t xml:space="preserve">## </w:t>
+      </w:r>
+      <w:r>
+        <w:br/>
+      </w:r>
+      <w:r>
+        <w:rPr>
+          <w:rStyle w:val="VerbatimChar"/>
+        </w:rPr>
+        <w:t>## Coefficients:</w:t>
+      </w:r>
+      <w:r>
+        <w:br/>
+      </w:r>
+      <w:r>
+        <w:rPr>
+          <w:rStyle w:val="VerbatimChar"/>
+        </w:rPr>
+        <w:t xml:space="preserve">## (Intercept)  Sepal.Width  </w:t>
+      </w:r>
+      <w:r>
+        <w:br/>
+      </w:r>
+      <w:r>
+        <w:rPr>
+          <w:rStyle w:val="VerbatimChar"/>
+        </w:rPr>
+        <w:t xml:space="preserve">##      2.6390       0.6905  </w:t>
+      </w:r>
+      <w:r>
+        <w:br/>
+      </w:r>
+      <w:r>
+        <w:rPr>
+          <w:rStyle w:val="VerbatimChar"/>
+        </w:rPr>
+        <w:t xml:space="preserve">## </w:t>
+      </w:r>
+      <w:r>
+        <w:br/>
+      </w:r>
+      <w:r>
+        <w:rPr>
+          <w:rStyle w:val="VerbatimChar"/>
+        </w:rPr>
+        <w:t xml:space="preserve">## </w:t>
+      </w:r>
+      <w:r>
+        <w:br/>
+      </w:r>
+      <w:r>
+        <w:rPr>
+          <w:rStyle w:val="VerbatimChar"/>
+        </w:rPr>
+        <w:t>## $versicolor</w:t>
+      </w:r>
+      <w:r>
+        <w:br/>
+      </w:r>
+      <w:r>
+        <w:rPr>
+          <w:rStyle w:val="VerbatimChar"/>
+        </w:rPr>
+        <w:t xml:space="preserve">## </w:t>
+      </w:r>
+      <w:r>
+        <w:br/>
+      </w:r>
+      <w:r>
+        <w:rPr>
+          <w:rStyle w:val="VerbatimChar"/>
+        </w:rPr>
+        <w:t>## Call:</w:t>
+      </w:r>
+      <w:r>
+        <w:br/>
+      </w:r>
+      <w:r>
+        <w:rPr>
+          <w:rStyle w:val="VerbatimChar"/>
+        </w:rPr>
+        <w:t>## lm(formula = Sepal.Length ~ Sepal.Width, data = .)</w:t>
+      </w:r>
+      <w:r>
+        <w:br/>
+      </w:r>
+      <w:r>
+        <w:rPr>
+          <w:rStyle w:val="VerbatimChar"/>
+        </w:rPr>
+        <w:t xml:space="preserve">## </w:t>
+      </w:r>
+      <w:r>
+        <w:br/>
+      </w:r>
+      <w:r>
+        <w:rPr>
+          <w:rStyle w:val="VerbatimChar"/>
+        </w:rPr>
+        <w:t>## Coefficients:</w:t>
+      </w:r>
+      <w:r>
+        <w:br/>
+      </w:r>
+      <w:r>
+        <w:rPr>
+          <w:rStyle w:val="VerbatimChar"/>
+        </w:rPr>
+        <w:t xml:space="preserve">## (Intercept)  Sepal.Width  </w:t>
+      </w:r>
+      <w:r>
+        <w:br/>
+      </w:r>
+      <w:r>
+        <w:rPr>
+          <w:rStyle w:val="VerbatimChar"/>
+        </w:rPr>
+        <w:t xml:space="preserve">##      3.5397       0.8651  </w:t>
+      </w:r>
+      <w:r>
+        <w:br/>
+      </w:r>
+      <w:r>
+        <w:rPr>
+          <w:rStyle w:val="VerbatimChar"/>
+        </w:rPr>
+        <w:lastRenderedPageBreak/>
+        <w:t xml:space="preserve">## </w:t>
+      </w:r>
+      <w:r>
+        <w:br/>
+      </w:r>
+      <w:r>
+        <w:rPr>
+          <w:rStyle w:val="VerbatimChar"/>
+        </w:rPr>
+        <w:t xml:space="preserve">## </w:t>
+      </w:r>
+      <w:r>
+        <w:br/>
+      </w:r>
+      <w:r>
+        <w:rPr>
+          <w:rStyle w:val="VerbatimChar"/>
+        </w:rPr>
+        <w:t>## $virginica</w:t>
+      </w:r>
+      <w:r>
+        <w:br/>
+      </w:r>
+      <w:r>
+        <w:rPr>
+          <w:rStyle w:val="VerbatimChar"/>
+        </w:rPr>
+        <w:t xml:space="preserve">## </w:t>
+      </w:r>
+      <w:r>
+        <w:br/>
+      </w:r>
+      <w:r>
+        <w:rPr>
+          <w:rStyle w:val="VerbatimChar"/>
+        </w:rPr>
+        <w:t>## Call:</w:t>
+      </w:r>
+      <w:r>
+        <w:br/>
+      </w:r>
+      <w:r>
+        <w:rPr>
+          <w:rStyle w:val="VerbatimChar"/>
+        </w:rPr>
+        <w:t>## lm(formula = Sepal.Length ~ Sepal.Width, data = .)</w:t>
+      </w:r>
+      <w:r>
+        <w:br/>
+      </w:r>
+      <w:r>
+        <w:rPr>
+          <w:rStyle w:val="VerbatimChar"/>
+        </w:rPr>
+        <w:t xml:space="preserve">## </w:t>
+      </w:r>
+      <w:r>
+        <w:br/>
+      </w:r>
+      <w:r>
+        <w:rPr>
+          <w:rStyle w:val="VerbatimChar"/>
+        </w:rPr>
+        <w:t>## Coefficients:</w:t>
+      </w:r>
+      <w:r>
+        <w:br/>
+      </w:r>
+      <w:r>
+        <w:rPr>
+          <w:rStyle w:val="VerbatimChar"/>
+        </w:rPr>
+        <w:t xml:space="preserve">## (Intercept)  Sepal.Width  </w:t>
+      </w:r>
+      <w:r>
+        <w:br/>
+      </w:r>
+      <w:r>
+        <w:rPr>
+          <w:rStyle w:val="VerbatimChar"/>
+        </w:rPr>
+        <w:t>##      3.9068       0.9015</w:t>
+      </w:r>
+    </w:p>
+    <w:p>
+      <w:pPr>
+        <w:pStyle w:val="SourceCode"/>
+      </w:pPr>
+      <w:r>
+        <w:rPr>
+          <w:rStyle w:val="CommentTok"/>
+        </w:rPr>
+        <w:t># Now lets get more detailed information for each model.</w:t>
+      </w:r>
+      <w:r>
+        <w:br/>
+      </w:r>
+      <w:r>
+        <w:br/>
+      </w:r>
+      <w:r>
+        <w:rPr>
+          <w:rStyle w:val="NormalTok"/>
+        </w:rPr>
+        <w:t xml:space="preserve">models </w:t>
+      </w:r>
+      <w:r>
+        <w:rPr>
+          <w:rStyle w:val="OperatorTok"/>
+        </w:rPr>
+        <w:t>%&gt;%</w:t>
+      </w:r>
+      <w:r>
+        <w:br/>
+      </w:r>
+      <w:r>
+        <w:rPr>
+          <w:rStyle w:val="StringTok"/>
+        </w:rPr>
+        <w:t xml:space="preserve">  </w:t>
+      </w:r>
+      <w:r>
+        <w:rPr>
+          <w:rStyle w:val="KeywordTok"/>
+        </w:rPr>
+        <w:t>map</w:t>
+      </w:r>
+      <w:r>
+        <w:rPr>
+          <w:rStyle w:val="NormalTok"/>
+        </w:rPr>
+        <w:t xml:space="preserve">(summary) </w:t>
+      </w:r>
+    </w:p>
+    <w:p>
+      <w:pPr>
+        <w:pStyle w:val="SourceCode"/>
+      </w:pPr>
+      <w:r>
+        <w:rPr>
+          <w:rStyle w:val="VerbatimChar"/>
+        </w:rPr>
+        <w:t>## $setosa</w:t>
+      </w:r>
+      <w:r>
+        <w:br/>
+      </w:r>
+      <w:r>
+        <w:rPr>
+          <w:rStyle w:val="VerbatimChar"/>
+        </w:rPr>
+        <w:t xml:space="preserve">## </w:t>
+      </w:r>
+      <w:r>
+        <w:br/>
+      </w:r>
+      <w:r>
+        <w:rPr>
+          <w:rStyle w:val="VerbatimChar"/>
+        </w:rPr>
+        <w:t>## Call:</w:t>
+      </w:r>
+      <w:r>
+        <w:br/>
+      </w:r>
+      <w:r>
+        <w:rPr>
+          <w:rStyle w:val="VerbatimChar"/>
+        </w:rPr>
+        <w:t>#</w:t>
+      </w:r>
+      <w:r>
+        <w:rPr>
+          <w:rStyle w:val="VerbatimChar"/>
+        </w:rPr>
+        <w:t># lm(formula = Sepal.Length ~ Sepal.Width, data = .)</w:t>
+      </w:r>
+      <w:r>
+        <w:br/>
+      </w:r>
+      <w:r>
+        <w:rPr>
+          <w:rStyle w:val="VerbatimChar"/>
+        </w:rPr>
+        <w:t xml:space="preserve">## </w:t>
+      </w:r>
+      <w:r>
+        <w:br/>
+      </w:r>
+      <w:r>
+        <w:rPr>
+          <w:rStyle w:val="VerbatimChar"/>
+        </w:rPr>
+        <w:t>## Residuals:</w:t>
+      </w:r>
+      <w:r>
+        <w:br/>
+      </w:r>
+      <w:r>
+        <w:rPr>
+          <w:rStyle w:val="VerbatimChar"/>
+        </w:rPr>
+        <w:t xml:space="preserve">##      Min       1Q   Median       3Q      Max </w:t>
+      </w:r>
+      <w:r>
+        <w:br/>
+      </w:r>
+      <w:r>
+        <w:rPr>
+          <w:rStyle w:val="VerbatimChar"/>
+        </w:rPr>
+        <w:t xml:space="preserve">## -0.52476 -0.16286  0.02166  0.13833  0.44428 </w:t>
+      </w:r>
+      <w:r>
+        <w:br/>
+      </w:r>
+      <w:r>
+        <w:rPr>
+          <w:rStyle w:val="VerbatimChar"/>
+        </w:rPr>
+        <w:t xml:space="preserve">## </w:t>
+      </w:r>
+      <w:r>
+        <w:br/>
+      </w:r>
+      <w:r>
+        <w:rPr>
+          <w:rStyle w:val="VerbatimChar"/>
+        </w:rPr>
+        <w:t>## Coefficients:</w:t>
+      </w:r>
+      <w:r>
+        <w:br/>
+      </w:r>
+      <w:r>
+        <w:rPr>
+          <w:rStyle w:val="VerbatimChar"/>
+        </w:rPr>
+        <w:t xml:space="preserve">##             Estimate Std. Error t value Pr(&gt;|t|)    </w:t>
+      </w:r>
+      <w:r>
+        <w:br/>
+      </w:r>
+      <w:r>
+        <w:rPr>
+          <w:rStyle w:val="VerbatimChar"/>
+        </w:rPr>
+        <w:t>## (Interc</w:t>
+      </w:r>
+      <w:r>
+        <w:rPr>
+          <w:rStyle w:val="VerbatimChar"/>
+        </w:rPr>
+        <w:t>ept)   2.6390     0.3100   8.513 3.74e-11 ***</w:t>
+      </w:r>
+      <w:r>
+        <w:br/>
+      </w:r>
+      <w:r>
+        <w:rPr>
+          <w:rStyle w:val="VerbatimChar"/>
+        </w:rPr>
+        <w:t>## Sepal.Width   0.6905     0.0899   7.681 6.71e-10 ***</w:t>
+      </w:r>
+      <w:r>
+        <w:br/>
+      </w:r>
+      <w:r>
+        <w:rPr>
+          <w:rStyle w:val="VerbatimChar"/>
+        </w:rPr>
+        <w:t>## ---</w:t>
+      </w:r>
+      <w:r>
+        <w:br/>
+      </w:r>
+      <w:r>
+        <w:rPr>
+          <w:rStyle w:val="VerbatimChar"/>
+        </w:rPr>
+        <w:t>## Signif. codes:  0 '***' 0.001 '**' 0.01 '*' 0.05 '.' 0.1 ' ' 1</w:t>
+      </w:r>
+      <w:r>
+        <w:br/>
+      </w:r>
+      <w:r>
+        <w:rPr>
+          <w:rStyle w:val="VerbatimChar"/>
+        </w:rPr>
+        <w:t xml:space="preserve">## </w:t>
+      </w:r>
+      <w:r>
+        <w:br/>
+      </w:r>
+      <w:r>
+        <w:rPr>
+          <w:rStyle w:val="VerbatimChar"/>
+        </w:rPr>
+        <w:t>## Residual standard error: 0.2385 on 48 degrees of freedom</w:t>
+      </w:r>
+      <w:r>
+        <w:br/>
+      </w:r>
+      <w:r>
+        <w:rPr>
+          <w:rStyle w:val="VerbatimChar"/>
+        </w:rPr>
+        <w:t>## Multiple R-squ</w:t>
+      </w:r>
+      <w:r>
+        <w:rPr>
+          <w:rStyle w:val="VerbatimChar"/>
+        </w:rPr>
+        <w:t xml:space="preserve">ared:  0.5514, Adjusted R-squared:  0.542 </w:t>
+      </w:r>
+      <w:r>
+        <w:br/>
+      </w:r>
+      <w:r>
+        <w:rPr>
+          <w:rStyle w:val="VerbatimChar"/>
+        </w:rPr>
+        <w:t>## F-statistic: 58.99 on 1 and 48 DF,  p-value: 6.71e-10</w:t>
+      </w:r>
+      <w:r>
+        <w:br/>
+      </w:r>
+      <w:r>
+        <w:rPr>
+          <w:rStyle w:val="VerbatimChar"/>
+        </w:rPr>
+        <w:t xml:space="preserve">## </w:t>
+      </w:r>
+      <w:r>
+        <w:br/>
+      </w:r>
+      <w:r>
+        <w:rPr>
+          <w:rStyle w:val="VerbatimChar"/>
+        </w:rPr>
+        <w:t xml:space="preserve">## </w:t>
+      </w:r>
+      <w:r>
+        <w:br/>
+      </w:r>
+      <w:r>
+        <w:rPr>
+          <w:rStyle w:val="VerbatimChar"/>
+        </w:rPr>
+        <w:t>## $versicolor</w:t>
+      </w:r>
+      <w:r>
+        <w:br/>
+      </w:r>
+      <w:r>
+        <w:rPr>
+          <w:rStyle w:val="VerbatimChar"/>
+        </w:rPr>
+        <w:t xml:space="preserve">## </w:t>
+      </w:r>
+      <w:r>
+        <w:br/>
+      </w:r>
+      <w:r>
+        <w:rPr>
+          <w:rStyle w:val="VerbatimChar"/>
+        </w:rPr>
+        <w:t>## Call:</w:t>
+      </w:r>
+      <w:r>
+        <w:br/>
+      </w:r>
+      <w:r>
+        <w:rPr>
+          <w:rStyle w:val="VerbatimChar"/>
+        </w:rPr>
+        <w:t>## lm(formula = Sepal.Length ~ Sepal.Width, data = .)</w:t>
+      </w:r>
+      <w:r>
+        <w:br/>
+      </w:r>
+      <w:r>
+        <w:rPr>
+          <w:rStyle w:val="VerbatimChar"/>
+        </w:rPr>
+        <w:t xml:space="preserve">## </w:t>
+      </w:r>
+      <w:r>
+        <w:br/>
+      </w:r>
+      <w:r>
+        <w:rPr>
+          <w:rStyle w:val="VerbatimChar"/>
+        </w:rPr>
+        <w:t>## Residuals:</w:t>
+      </w:r>
+      <w:r>
+        <w:br/>
+      </w:r>
+      <w:r>
+        <w:rPr>
+          <w:rStyle w:val="VerbatimChar"/>
+        </w:rPr>
+        <w:t xml:space="preserve">##      Min       1Q   Median       3Q      Max </w:t>
+      </w:r>
+      <w:r>
+        <w:br/>
+      </w:r>
+      <w:r>
+        <w:rPr>
+          <w:rStyle w:val="VerbatimChar"/>
+        </w:rPr>
+        <w:t xml:space="preserve">## -0.73497 -0.28556 -0.07544  0.43666  0.83805 </w:t>
+      </w:r>
+      <w:r>
+        <w:br/>
+      </w:r>
+      <w:r>
+        <w:rPr>
+          <w:rStyle w:val="VerbatimChar"/>
+        </w:rPr>
+        <w:t xml:space="preserve">## </w:t>
+      </w:r>
+      <w:r>
+        <w:br/>
+      </w:r>
+      <w:r>
+        <w:rPr>
+          <w:rStyle w:val="VerbatimChar"/>
+        </w:rPr>
+        <w:t>## Coefficients:</w:t>
+      </w:r>
+      <w:r>
+        <w:br/>
+      </w:r>
+      <w:r>
+        <w:rPr>
+          <w:rStyle w:val="VerbatimChar"/>
+        </w:rPr>
+        <w:t xml:space="preserve">##             Estimate Std. Error t value Pr(&gt;|t|)    </w:t>
+      </w:r>
+      <w:r>
+        <w:br/>
+      </w:r>
+      <w:r>
+        <w:rPr>
+          <w:rStyle w:val="VerbatimChar"/>
+        </w:rPr>
+        <w:t>## (Intercept)   3.5397     0.5629   6.289 9.07e-08 ***</w:t>
+      </w:r>
+      <w:r>
+        <w:br/>
+      </w:r>
+      <w:r>
+        <w:rPr>
+          <w:rStyle w:val="VerbatimChar"/>
+        </w:rPr>
+        <w:t>## Sepal.Width   0.8651     0.2019   4.284 8.77e-05 ***</w:t>
+      </w:r>
+      <w:r>
+        <w:br/>
+      </w:r>
+      <w:r>
+        <w:rPr>
+          <w:rStyle w:val="VerbatimChar"/>
+        </w:rPr>
+        <w:lastRenderedPageBreak/>
+        <w:t>## ---</w:t>
+      </w:r>
+      <w:r>
+        <w:br/>
+      </w:r>
+      <w:r>
+        <w:rPr>
+          <w:rStyle w:val="VerbatimChar"/>
+        </w:rPr>
+        <w:t>## Signif. codes:  0 '***' 0.001 '**' 0.01 '*' 0.05 '.' 0.1 ' ' 1</w:t>
+      </w:r>
+      <w:r>
+        <w:br/>
+      </w:r>
+      <w:r>
+        <w:rPr>
+          <w:rStyle w:val="VerbatimChar"/>
+        </w:rPr>
+        <w:t xml:space="preserve">## </w:t>
+      </w:r>
+      <w:r>
+        <w:br/>
+      </w:r>
+      <w:r>
+        <w:rPr>
+          <w:rStyle w:val="VerbatimChar"/>
+        </w:rPr>
+        <w:t>## Residual standard error: 0.4436 on 48 degrees of freedom</w:t>
+      </w:r>
+      <w:r>
+        <w:br/>
+      </w:r>
+      <w:r>
+        <w:rPr>
+          <w:rStyle w:val="VerbatimChar"/>
+        </w:rPr>
+        <w:t xml:space="preserve">## Multiple R-squared:  0.2766, Adjusted R-squared:  0.2615 </w:t>
+      </w:r>
+      <w:r>
+        <w:br/>
+      </w:r>
+      <w:r>
+        <w:rPr>
+          <w:rStyle w:val="VerbatimChar"/>
+        </w:rPr>
+        <w:t>## F-statistic: 18.35 on 1 and 48 DF,  p-value: 8.772e-05</w:t>
+      </w:r>
+      <w:r>
+        <w:br/>
+      </w:r>
+      <w:r>
+        <w:rPr>
+          <w:rStyle w:val="VerbatimChar"/>
+        </w:rPr>
+        <w:t xml:space="preserve">## </w:t>
+      </w:r>
+      <w:r>
+        <w:br/>
+      </w:r>
+      <w:r>
+        <w:rPr>
+          <w:rStyle w:val="VerbatimChar"/>
+        </w:rPr>
+        <w:t xml:space="preserve">## </w:t>
+      </w:r>
+      <w:r>
+        <w:br/>
+      </w:r>
+      <w:r>
+        <w:rPr>
+          <w:rStyle w:val="VerbatimChar"/>
+        </w:rPr>
+        <w:t>## $virginica</w:t>
+      </w:r>
+      <w:r>
+        <w:br/>
+      </w:r>
+      <w:r>
+        <w:rPr>
+          <w:rStyle w:val="VerbatimChar"/>
+        </w:rPr>
+        <w:t xml:space="preserve">## </w:t>
+      </w:r>
+      <w:r>
+        <w:br/>
+      </w:r>
+      <w:r>
+        <w:rPr>
+          <w:rStyle w:val="VerbatimChar"/>
+        </w:rPr>
+        <w:t>## Call:</w:t>
+      </w:r>
+      <w:r>
+        <w:br/>
+      </w:r>
+      <w:r>
+        <w:rPr>
+          <w:rStyle w:val="VerbatimChar"/>
+        </w:rPr>
+        <w:t>## lm(formula = Sepal.Length ~ Sepal.Width, data = .)</w:t>
+      </w:r>
+      <w:r>
+        <w:br/>
+      </w:r>
+      <w:r>
+        <w:rPr>
+          <w:rStyle w:val="VerbatimChar"/>
+        </w:rPr>
+        <w:t xml:space="preserve">## </w:t>
+      </w:r>
+      <w:r>
+        <w:br/>
+      </w:r>
+      <w:r>
+        <w:rPr>
+          <w:rStyle w:val="VerbatimChar"/>
+        </w:rPr>
+        <w:t>## Residuals:</w:t>
+      </w:r>
+      <w:r>
+        <w:br/>
+      </w:r>
+      <w:r>
+        <w:rPr>
+          <w:rStyle w:val="VerbatimChar"/>
+        </w:rPr>
+        <w:t xml:space="preserve">##      Min       1Q   Median       3Q      Max </w:t>
+      </w:r>
+      <w:r>
+        <w:br/>
+      </w:r>
+      <w:r>
+        <w:rPr>
+          <w:rStyle w:val="VerbatimChar"/>
+        </w:rPr>
+        <w:t xml:space="preserve">## -1.26067 -0.36921 -0.03606  0.19841  1.44917 </w:t>
+      </w:r>
+      <w:r>
+        <w:br/>
+      </w:r>
+      <w:r>
+        <w:rPr>
+          <w:rStyle w:val="VerbatimChar"/>
+        </w:rPr>
+        <w:t xml:space="preserve">## </w:t>
+      </w:r>
+      <w:r>
+        <w:br/>
+      </w:r>
+      <w:r>
+        <w:rPr>
+          <w:rStyle w:val="VerbatimChar"/>
+        </w:rPr>
+        <w:t>## Coefficients:</w:t>
+      </w:r>
+      <w:r>
+        <w:br/>
+      </w:r>
+      <w:r>
+        <w:rPr>
+          <w:rStyle w:val="VerbatimChar"/>
+        </w:rPr>
+        <w:t xml:space="preserve">##             Estimate Std. Error t </w:t>
+      </w:r>
+      <w:r>
+        <w:rPr>
+          <w:rStyle w:val="VerbatimChar"/>
+        </w:rPr>
+        <w:t xml:space="preserve">value Pr(&gt;|t|)    </w:t>
+      </w:r>
+      <w:r>
+        <w:br/>
+      </w:r>
+      <w:r>
+        <w:rPr>
+          <w:rStyle w:val="VerbatimChar"/>
+        </w:rPr>
+        <w:t>## (Intercept)   3.9068     0.7571   5.161 4.66e-06 ***</w:t>
+      </w:r>
+      <w:r>
+        <w:br/>
+      </w:r>
+      <w:r>
+        <w:rPr>
+          <w:rStyle w:val="VerbatimChar"/>
+        </w:rPr>
+        <w:t>## Sepal.Width   0.9015     0.2531   3.562 0.000843 ***</w:t>
+      </w:r>
+      <w:r>
+        <w:br/>
+      </w:r>
+      <w:r>
+        <w:rPr>
+          <w:rStyle w:val="VerbatimChar"/>
+        </w:rPr>
+        <w:t>## ---</w:t>
+      </w:r>
+      <w:r>
+        <w:br/>
+      </w:r>
+      <w:r>
+        <w:rPr>
+          <w:rStyle w:val="VerbatimChar"/>
+        </w:rPr>
+        <w:t>## Signif. codes:  0 '***' 0.001 '**' 0.01 '*' 0.05 '.' 0.1 ' ' 1</w:t>
+      </w:r>
+      <w:r>
+        <w:br/>
+      </w:r>
+      <w:r>
+        <w:rPr>
+          <w:rStyle w:val="VerbatimChar"/>
+        </w:rPr>
+        <w:t xml:space="preserve">## </w:t>
+      </w:r>
+      <w:r>
+        <w:br/>
+      </w:r>
+      <w:r>
+        <w:rPr>
+          <w:rStyle w:val="VerbatimChar"/>
+        </w:rPr>
+        <w:t>## Residual standard error: 0.5714 on 48 degrees</w:t>
+      </w:r>
+      <w:r>
+        <w:rPr>
+          <w:rStyle w:val="VerbatimChar"/>
+        </w:rPr>
+        <w:t xml:space="preserve"> of freedom</w:t>
+      </w:r>
+      <w:r>
+        <w:br/>
+      </w:r>
+      <w:r>
+        <w:rPr>
+          <w:rStyle w:val="VerbatimChar"/>
+        </w:rPr>
+        <w:t xml:space="preserve">## Multiple R-squared:  0.2091, Adjusted R-squared:  0.1926 </w:t>
+      </w:r>
+      <w:r>
+        <w:br/>
+      </w:r>
+      <w:r>
+        <w:rPr>
+          <w:rStyle w:val="VerbatimChar"/>
+        </w:rPr>
+        <w:t>## F-statistic: 12.69 on 1 and 48 DF,  p-value: 0.0008435</w:t>
       </w:r>
     </w:p>
     <w:sectPr>
@@ -1473,122 +5218,9 @@
 <file path=word/numbering.xml><?xml version="1.0" encoding="utf-8"?>
 <w:numbering xmlns:wpc="http://schemas.microsoft.com/office/word/2010/wordprocessingCanvas" xmlns:cx="http://schemas.microsoft.com/office/drawing/2014/chartex" xmlns:cx1="http://schemas.microsoft.com/office/drawing/2015/9/8/chartex" xmlns:cx2="http://schemas.microsoft.com/office/drawing/2015/10/21/chartex" xmlns:cx3="http://schemas.microsoft.com/office/drawing/2016/5/9/chartex" xmlns:cx4="http://schemas.microsoft.com/office/drawing/2016/5/10/chartex" xmlns:cx5="http://schemas.microsoft.com/office/drawing/2016/5/11/chartex" xmlns:cx6="http://schemas.microsoft.com/office/drawing/2016/5/12/chartex" xmlns:cx7="http://schemas.microsoft.com/office/drawing/2016/5/13/chartex" xmlns:cx8="http://schemas.microsoft.com/office/drawing/2016/5/14/chartex" xmlns:mc="http://schemas.openxmlformats.org/markup-compatibility/2006" xmlns:aink="http://schemas.microsoft.com/office/drawing/2016/ink" xmlns:am3d="http://schemas.microsoft.com/office/drawing/2017/model3d" xmlns:o="urn:schemas-microsoft-com:office:office" xmlns:r="http://schemas.openxmlformats.org/officeDocument/2006/relationships" xmlns:m="http://schemas.openxmlformats.org/officeDocument/2006/math" xmlns:v="urn:schemas-microsoft-com:vml" xmlns:wp14="http://schemas.microsoft.com/office/word/2010/wordprocessingDrawing" xmlns:wp="http://schemas.openxmlformats.org/drawingml/2006/wordprocessingDrawing" xmlns:w10="urn:schemas-microsoft-com:office:word" xmlns:w="http://schemas.openxmlformats.org/wordprocessingml/2006/main" xmlns:w14="http://schemas.microsoft.com/office/word/2010/wordml" xmlns:w15="http://schemas.microsoft.com/office/word/2012/wordml" xmlns:w16cex="http://schemas.microsoft.com/office/word/2018/wordml/cex" xmlns:w16cid="http://schemas.microsoft.com/office/word/2016/wordml/cid" xmlns:w16="http://schemas.microsoft.com/office/word/2018/wordml" xmlns:w16se="http://schemas.microsoft.com/office/word/2015/wordml/symex" xmlns:wpg="http://schemas.microsoft.com/office/word/2010/wordprocessingGroup" xmlns:wpi="http://schemas.microsoft.com/office/word/2010/wordprocessingInk" xmlns:wne="http://schemas.microsoft.com/office/word/2006/wordml" xmlns:wps="http://schemas.microsoft.com/office/word/2010/wordprocessingShape" mc:Ignorable="w14 w15 w16se w16cid w16 w16cex wp14">
   <w:abstractNum w:abstractNumId="0" w15:restartNumberingAfterBreak="0">
-    <w:nsid w:val="EA454B4C"/>
-    <w:multiLevelType w:val="multilevel"/>
-    <w:tmpl w:val="FE360704"/>
-    <w:lvl w:ilvl="0">
-      <w:start w:val="4"/>
-      <w:numFmt w:val="decimal"/>
-      <w:lvlText w:val="%1)"/>
-      <w:lvlJc w:val="left"/>
-      <w:pPr>
-        <w:tabs>
-          <w:tab w:val="num" w:pos="0"/>
-        </w:tabs>
-        <w:ind w:left="480" w:hanging="480"/>
-      </w:pPr>
-    </w:lvl>
-    <w:lvl w:ilvl="1">
-      <w:start w:val="4"/>
-      <w:numFmt w:val="decimal"/>
-      <w:lvlText w:val="%2)"/>
-      <w:lvlJc w:val="left"/>
-      <w:pPr>
-        <w:tabs>
-          <w:tab w:val="num" w:pos="720"/>
-        </w:tabs>
-        <w:ind w:left="1200" w:hanging="480"/>
-      </w:pPr>
-    </w:lvl>
-    <w:lvl w:ilvl="2">
-      <w:start w:val="4"/>
-      <w:numFmt w:val="decimal"/>
-      <w:lvlText w:val="%3)"/>
-      <w:lvlJc w:val="left"/>
-      <w:pPr>
-        <w:tabs>
-          <w:tab w:val="num" w:pos="1440"/>
-        </w:tabs>
-        <w:ind w:left="1920" w:hanging="480"/>
-      </w:pPr>
-    </w:lvl>
-    <w:lvl w:ilvl="3">
-      <w:start w:val="4"/>
-      <w:numFmt w:val="decimal"/>
-      <w:lvlText w:val="%4)"/>
-      <w:lvlJc w:val="left"/>
-      <w:pPr>
-        <w:tabs>
-          <w:tab w:val="num" w:pos="2160"/>
-        </w:tabs>
-        <w:ind w:left="2640" w:hanging="480"/>
-      </w:pPr>
-    </w:lvl>
-    <w:lvl w:ilvl="4">
-      <w:start w:val="4"/>
-      <w:numFmt w:val="decimal"/>
-      <w:lvlText w:val="%5)"/>
-      <w:lvlJc w:val="left"/>
-      <w:pPr>
-        <w:tabs>
-          <w:tab w:val="num" w:pos="2880"/>
-        </w:tabs>
-        <w:ind w:left="3360" w:hanging="480"/>
-      </w:pPr>
-    </w:lvl>
-    <w:lvl w:ilvl="5">
-      <w:start w:val="4"/>
-      <w:numFmt w:val="decimal"/>
-      <w:lvlText w:val="%6)"/>
-      <w:lvlJc w:val="left"/>
-      <w:pPr>
-        <w:tabs>
-          <w:tab w:val="num" w:pos="3600"/>
-        </w:tabs>
-        <w:ind w:left="4080" w:hanging="480"/>
-      </w:pPr>
-    </w:lvl>
-    <w:lvl w:ilvl="6">
-      <w:start w:val="4"/>
-      <w:numFmt w:val="decimal"/>
-      <w:lvlText w:val="%7)"/>
-      <w:lvlJc w:val="left"/>
-      <w:pPr>
-        <w:tabs>
-          <w:tab w:val="num" w:pos="4320"/>
-        </w:tabs>
-        <w:ind w:left="4800" w:hanging="480"/>
-      </w:pPr>
-    </w:lvl>
-    <w:lvl w:ilvl="7">
-      <w:start w:val="4"/>
-      <w:numFmt w:val="decimal"/>
-      <w:lvlText w:val="%8)"/>
-      <w:lvlJc w:val="left"/>
-      <w:pPr>
-        <w:tabs>
-          <w:tab w:val="num" w:pos="5040"/>
-        </w:tabs>
-        <w:ind w:left="5520" w:hanging="480"/>
-      </w:pPr>
-    </w:lvl>
-    <w:lvl w:ilvl="8">
-      <w:start w:val="4"/>
-      <w:numFmt w:val="decimal"/>
-      <w:lvlText w:val="%9)"/>
-      <w:lvlJc w:val="left"/>
-      <w:pPr>
-        <w:tabs>
-          <w:tab w:val="num" w:pos="5760"/>
-        </w:tabs>
-        <w:ind w:left="6240" w:hanging="480"/>
-      </w:pPr>
-    </w:lvl>
-  </w:abstractNum>
-  <w:abstractNum w:abstractNumId="1" w15:restartNumberingAfterBreak="0">
     <w:nsid w:val="170CD2DE"/>
     <w:multiLevelType w:val="multilevel"/>
-    <w:tmpl w:val="601C9188"/>
+    <w:tmpl w:val="4CE20BC0"/>
     <w:lvl w:ilvl="0">
       <w:numFmt w:val="bullet"/>
       <w:lvlText w:val=" "/>
@@ -1689,10 +5321,10 @@
       </w:pPr>
     </w:lvl>
   </w:abstractNum>
-  <w:abstractNum w:abstractNumId="2" w15:restartNumberingAfterBreak="0">
+  <w:abstractNum w:abstractNumId="1" w15:restartNumberingAfterBreak="0">
     <w:nsid w:val="2C1AE401"/>
     <w:multiLevelType w:val="multilevel"/>
-    <w:tmpl w:val="A020963C"/>
+    <w:tmpl w:val="0A9672DE"/>
     <w:lvl w:ilvl="0">
       <w:numFmt w:val="bullet"/>
       <w:lvlText w:val=" "/>
@@ -1794,40 +5426,10 @@
     </w:lvl>
   </w:abstractNum>
   <w:num w:numId="1">
-    <w:abstractNumId w:val="1"/>
+    <w:abstractNumId w:val="0"/>
   </w:num>
   <w:num w:numId="2">
-    <w:abstractNumId w:val="1"/>
-  </w:num>
-  <w:num w:numId="3">
     <w:abstractNumId w:val="0"/>
-    <w:lvlOverride w:ilvl="0">
-      <w:startOverride w:val="4"/>
-    </w:lvlOverride>
-    <w:lvlOverride w:ilvl="1">
-      <w:startOverride w:val="4"/>
-    </w:lvlOverride>
-    <w:lvlOverride w:ilvl="2">
-      <w:startOverride w:val="4"/>
-    </w:lvlOverride>
-    <w:lvlOverride w:ilvl="3">
-      <w:startOverride w:val="4"/>
-    </w:lvlOverride>
-    <w:lvlOverride w:ilvl="4">
-      <w:startOverride w:val="4"/>
-    </w:lvlOverride>
-    <w:lvlOverride w:ilvl="5">
-      <w:startOverride w:val="4"/>
-    </w:lvlOverride>
-    <w:lvlOverride w:ilvl="6">
-      <w:startOverride w:val="4"/>
-    </w:lvlOverride>
-    <w:lvlOverride w:ilvl="7">
-      <w:startOverride w:val="4"/>
-    </w:lvlOverride>
-    <w:lvlOverride w:ilvl="8">
-      <w:startOverride w:val="4"/>
-    </w:lvlOverride>
   </w:num>
 </w:numbering>
 </file>

</xml_diff>